<commit_message>
Finished HTML Mockup of Major Pages
</commit_message>
<xml_diff>
--- a/Design Deliverable.docx
+++ b/Design Deliverable.docx
@@ -1,6 +1,6 @@
 
 <file path=word/document.xml><?xml version="1.0" encoding="utf-8"?>
-<w:document xmlns:wpc="http://schemas.microsoft.com/office/word/2010/wordprocessingCanvas" xmlns:mc="http://schemas.openxmlformats.org/markup-compatibility/2006" xmlns:o="urn:schemas-microsoft-com:office:office" xmlns:r="http://schemas.openxmlformats.org/officeDocument/2006/relationships" xmlns:m="http://schemas.openxmlformats.org/officeDocument/2006/math" xmlns:v="urn:schemas-microsoft-com:vml" xmlns:wp14="http://schemas.microsoft.com/office/word/2010/wordprocessingDrawing" xmlns:wp="http://schemas.openxmlformats.org/drawingml/2006/wordprocessingDrawing" xmlns:w10="urn:schemas-microsoft-com:office:word" xmlns:w="http://schemas.openxmlformats.org/wordprocessingml/2006/main" xmlns:w14="http://schemas.microsoft.com/office/word/2010/wordml" xmlns:wpg="http://schemas.microsoft.com/office/word/2010/wordprocessingGroup" xmlns:wpi="http://schemas.microsoft.com/office/word/2010/wordprocessingInk" xmlns:wne="http://schemas.microsoft.com/office/word/2006/wordml" xmlns:wps="http://schemas.microsoft.com/office/word/2010/wordprocessingShape" mc:Ignorable="w14 wp14">
+<w:document xmlns:wpc="http://schemas.microsoft.com/office/word/2010/wordprocessingCanvas" xmlns:cx="http://schemas.microsoft.com/office/drawing/2014/chartex" xmlns:cx1="http://schemas.microsoft.com/office/drawing/2015/9/8/chartex" xmlns:cx2="http://schemas.microsoft.com/office/drawing/2015/10/21/chartex" xmlns:mc="http://schemas.openxmlformats.org/markup-compatibility/2006" xmlns:o="urn:schemas-microsoft-com:office:office" xmlns:r="http://schemas.openxmlformats.org/officeDocument/2006/relationships" xmlns:m="http://schemas.openxmlformats.org/officeDocument/2006/math" xmlns:v="urn:schemas-microsoft-com:vml" xmlns:wp14="http://schemas.microsoft.com/office/word/2010/wordprocessingDrawing" xmlns:wp="http://schemas.openxmlformats.org/drawingml/2006/wordprocessingDrawing" xmlns:w10="urn:schemas-microsoft-com:office:word" xmlns:w="http://schemas.openxmlformats.org/wordprocessingml/2006/main" xmlns:w14="http://schemas.microsoft.com/office/word/2010/wordml" xmlns:w15="http://schemas.microsoft.com/office/word/2012/wordml" xmlns:w16se="http://schemas.microsoft.com/office/word/2015/wordml/symex" xmlns:wpg="http://schemas.microsoft.com/office/word/2010/wordprocessingGroup" xmlns:wpi="http://schemas.microsoft.com/office/word/2010/wordprocessingInk" xmlns:wne="http://schemas.microsoft.com/office/word/2006/wordml" xmlns:wps="http://schemas.microsoft.com/office/word/2010/wordprocessingShape" mc:Ignorable="w14 w15 w16se wp14">
   <w:body>
     <w:p>
       <w:pPr>
@@ -101,7 +101,7 @@
                     </pic:cNvPicPr>
                   </pic:nvPicPr>
                   <pic:blipFill>
-                    <a:blip r:embed="rId8">
+                    <a:blip r:embed="rId7">
                       <a:extLst/>
                     </a:blip>
                     <a:srcRect/>
@@ -1859,8 +1859,6 @@
         </w:rPr>
         <w:t>issues such as…</w:t>
       </w:r>
-      <w:bookmarkStart w:id="4" w:name="_GoBack"/>
-      <w:bookmarkEnd w:id="4"/>
     </w:p>
     <w:p>
       <w:pPr>
@@ -1891,8 +1889,8 @@
           <w:szCs w:val="20"/>
         </w:rPr>
       </w:pPr>
-      <w:bookmarkStart w:id="5" w:name="page5"/>
-      <w:bookmarkEnd w:id="5"/>
+      <w:bookmarkStart w:id="4" w:name="page5"/>
+      <w:bookmarkEnd w:id="4"/>
       <w:r>
         <w:rPr>
           <w:rFonts w:ascii="Calibri" w:eastAsia="Calibri" w:hAnsi="Calibri" w:cs="Calibri"/>
@@ -2542,8 +2540,8 @@
           <w:szCs w:val="20"/>
         </w:rPr>
       </w:pPr>
-      <w:bookmarkStart w:id="6" w:name="page6"/>
-      <w:bookmarkEnd w:id="6"/>
+      <w:bookmarkStart w:id="5" w:name="page6"/>
+      <w:bookmarkEnd w:id="5"/>
     </w:p>
     <w:p>
       <w:pPr>
@@ -2698,8 +2696,8 @@
           <w:szCs w:val="20"/>
         </w:rPr>
       </w:pPr>
-      <w:bookmarkStart w:id="7" w:name="page7"/>
-      <w:bookmarkEnd w:id="7"/>
+      <w:bookmarkStart w:id="6" w:name="page7"/>
+      <w:bookmarkEnd w:id="6"/>
     </w:p>
     <w:p>
       <w:pPr>
@@ -3154,15 +3152,60 @@
           <w:sz w:val="24"/>
           <w:szCs w:val="24"/>
         </w:rPr>
-        <w:t xml:space="preserve">) as </w:t>
-      </w:r>
-      <w:r>
-        <w:rPr>
-          <w:rFonts w:ascii="Arial" w:eastAsia="Arial" w:hAnsi="Arial" w:cs="Arial"/>
-          <w:sz w:val="24"/>
-          <w:szCs w:val="24"/>
-        </w:rPr>
-        <w:t>the main version control repository.</w:t>
+        <w:t>) as the main version control repository.</w:t>
+      </w:r>
+    </w:p>
+    <w:p>
+      <w:pPr>
+        <w:pStyle w:val="ListParagraph"/>
+        <w:rPr>
+          <w:rFonts w:ascii="Symbol" w:eastAsia="Symbol" w:hAnsi="Symbol" w:cs="Symbol"/>
+          <w:sz w:val="24"/>
+          <w:szCs w:val="24"/>
+        </w:rPr>
+      </w:pPr>
+    </w:p>
+    <w:p>
+      <w:pPr>
+        <w:numPr>
+          <w:ilvl w:val="0"/>
+          <w:numId w:val="6"/>
+        </w:numPr>
+        <w:tabs>
+          <w:tab w:val="left" w:pos="363"/>
+        </w:tabs>
+        <w:ind w:left="360" w:hanging="360"/>
+        <w:jc w:val="both"/>
+        <w:rPr>
+          <w:rFonts w:ascii="Symbol" w:eastAsia="Symbol" w:hAnsi="Symbol" w:cs="Symbol"/>
+          <w:sz w:val="24"/>
+          <w:szCs w:val="24"/>
+        </w:rPr>
+      </w:pPr>
+      <w:r>
+        <w:rPr>
+          <w:rFonts w:ascii="Arial" w:eastAsia="Symbol" w:hAnsi="Arial" w:cs="Arial"/>
+          <w:b/>
+          <w:sz w:val="24"/>
+          <w:szCs w:val="24"/>
+        </w:rPr>
+        <w:t xml:space="preserve">Bootstrap </w:t>
+      </w:r>
+      <w:r>
+        <w:rPr>
+          <w:rFonts w:ascii="Arial" w:eastAsia="Symbol" w:hAnsi="Arial" w:cs="Arial"/>
+          <w:sz w:val="24"/>
+          <w:szCs w:val="24"/>
+        </w:rPr>
+        <w:t>HTML, CSS, and JS framework for developing responsive, mobile first projects on the web.</w:t>
+      </w:r>
+      <w:r>
+        <w:rPr>
+          <w:rFonts w:ascii="Arial" w:eastAsia="Symbol" w:hAnsi="Arial" w:cs="Arial"/>
+          <w:sz w:val="24"/>
+          <w:szCs w:val="24"/>
+        </w:rPr>
+        <w:t xml:space="preserve"> It will be used for designing the front end of the site.</w:t>
       </w:r>
     </w:p>
     <w:p>
@@ -3235,8 +3278,8 @@
           </w:cols>
         </w:sectPr>
       </w:pPr>
-      <w:bookmarkStart w:id="8" w:name="page8"/>
-      <w:bookmarkEnd w:id="8"/>
+      <w:bookmarkStart w:id="7" w:name="page8"/>
+      <w:bookmarkEnd w:id="7"/>
     </w:p>
     <w:p>
       <w:pPr>
@@ -3249,18 +3292,389 @@
           </w:cols>
         </w:sectPr>
       </w:pPr>
-      <w:bookmarkStart w:id="9" w:name="page10"/>
+      <w:bookmarkStart w:id="8" w:name="page10"/>
+      <w:bookmarkEnd w:id="8"/>
+    </w:p>
+    <w:p>
+      <w:pPr>
+        <w:jc w:val="center"/>
+        <w:rPr>
+          <w:rFonts w:ascii="Arial" w:eastAsia="Symbol" w:hAnsi="Arial" w:cs="Arial"/>
+          <w:i/>
+          <w:sz w:val="24"/>
+          <w:szCs w:val="24"/>
+        </w:rPr>
+      </w:pPr>
+      <w:bookmarkStart w:id="9" w:name="page11"/>
       <w:bookmarkEnd w:id="9"/>
-    </w:p>
-    <w:p>
-      <w:pPr>
-        <w:rPr>
-          <w:rFonts w:ascii="Symbol" w:eastAsia="Symbol" w:hAnsi="Symbol" w:cs="Symbol"/>
-          <w:sz w:val="24"/>
-          <w:szCs w:val="24"/>
-        </w:rPr>
-      </w:pPr>
-      <w:bookmarkStart w:id="10" w:name="page11"/>
+      <w:r>
+        <w:rPr>
+          <w:rFonts w:ascii="Arial" w:eastAsia="Symbol" w:hAnsi="Arial" w:cs="Arial"/>
+          <w:i/>
+          <w:sz w:val="24"/>
+          <w:szCs w:val="24"/>
+        </w:rPr>
+        <w:lastRenderedPageBreak/>
+        <w:t>Appendix 1: Web Pages</w:t>
+      </w:r>
+    </w:p>
+    <w:p>
+      <w:pPr>
+        <w:jc w:val="center"/>
+        <w:rPr>
+          <w:rFonts w:ascii="Arial" w:eastAsia="Symbol" w:hAnsi="Arial" w:cs="Arial"/>
+          <w:sz w:val="24"/>
+          <w:szCs w:val="24"/>
+        </w:rPr>
+      </w:pPr>
+      <w:r>
+        <w:rPr>
+          <w:rFonts w:ascii="Arial" w:eastAsia="Symbol" w:hAnsi="Arial" w:cs="Arial"/>
+          <w:sz w:val="24"/>
+          <w:szCs w:val="24"/>
+        </w:rPr>
+        <w:pict>
+          <v:shapetype id="_x0000_t75" coordsize="21600,21600" o:spt="75" o:preferrelative="t" path="m@4@5l@4@11@9@11@9@5xe" filled="f" stroked="f">
+            <v:stroke joinstyle="miter"/>
+            <v:formulas>
+              <v:f eqn="if lineDrawn pixelLineWidth 0"/>
+              <v:f eqn="sum @0 1 0"/>
+              <v:f eqn="sum 0 0 @1"/>
+              <v:f eqn="prod @2 1 2"/>
+              <v:f eqn="prod @3 21600 pixelWidth"/>
+              <v:f eqn="prod @3 21600 pixelHeight"/>
+              <v:f eqn="sum @0 0 1"/>
+              <v:f eqn="prod @6 1 2"/>
+              <v:f eqn="prod @7 21600 pixelWidth"/>
+              <v:f eqn="sum @8 21600 0"/>
+              <v:f eqn="prod @7 21600 pixelHeight"/>
+              <v:f eqn="sum @10 21600 0"/>
+            </v:formulas>
+            <v:path o:extrusionok="f" gradientshapeok="t" o:connecttype="rect"/>
+            <o:lock v:ext="edit" aspectratio="t"/>
+          </v:shapetype>
+          <v:shape id="_x0000_i1025" type="#_x0000_t75" style="width:396pt;height:291pt">
+            <v:imagedata r:id="rId8" o:title="log in page"/>
+          </v:shape>
+        </w:pict>
+      </w:r>
+    </w:p>
+    <w:p>
+      <w:pPr>
+        <w:jc w:val="center"/>
+        <w:rPr>
+          <w:rFonts w:ascii="Arial" w:eastAsia="Symbol" w:hAnsi="Arial" w:cs="Arial"/>
+          <w:b/>
+          <w:sz w:val="24"/>
+          <w:szCs w:val="24"/>
+        </w:rPr>
+      </w:pPr>
+      <w:r>
+        <w:rPr>
+          <w:rFonts w:ascii="Arial" w:eastAsia="Symbol" w:hAnsi="Arial" w:cs="Arial"/>
+          <w:b/>
+          <w:sz w:val="24"/>
+          <w:szCs w:val="24"/>
+        </w:rPr>
+        <w:t>Log in Page</w:t>
+      </w:r>
+    </w:p>
+    <w:p>
+      <w:pPr>
+        <w:jc w:val="center"/>
+        <w:rPr>
+          <w:rFonts w:ascii="Arial" w:eastAsia="Symbol" w:hAnsi="Arial" w:cs="Arial"/>
+          <w:sz w:val="24"/>
+          <w:szCs w:val="24"/>
+        </w:rPr>
+      </w:pPr>
+    </w:p>
+    <w:p>
+      <w:pPr>
+        <w:jc w:val="center"/>
+        <w:rPr>
+          <w:rFonts w:ascii="Arial" w:eastAsia="Symbol" w:hAnsi="Arial" w:cs="Arial"/>
+          <w:sz w:val="24"/>
+          <w:szCs w:val="24"/>
+        </w:rPr>
+      </w:pPr>
+      <w:r>
+        <w:rPr>
+          <w:rFonts w:ascii="Arial" w:eastAsia="Symbol" w:hAnsi="Arial" w:cs="Arial"/>
+          <w:sz w:val="24"/>
+          <w:szCs w:val="24"/>
+        </w:rPr>
+        <w:pict>
+          <v:shape id="_x0000_i1027" type="#_x0000_t75" style="width:379.5pt;height:312.75pt">
+            <v:imagedata r:id="rId9" o:title="registration page"/>
+          </v:shape>
+        </w:pict>
+      </w:r>
+    </w:p>
+    <w:p>
+      <w:pPr>
+        <w:jc w:val="center"/>
+        <w:rPr>
+          <w:rFonts w:ascii="Arial" w:eastAsia="Symbol" w:hAnsi="Arial" w:cs="Arial"/>
+          <w:b/>
+          <w:sz w:val="24"/>
+          <w:szCs w:val="24"/>
+        </w:rPr>
+      </w:pPr>
+      <w:r>
+        <w:rPr>
+          <w:rFonts w:ascii="Arial" w:eastAsia="Symbol" w:hAnsi="Arial" w:cs="Arial"/>
+          <w:b/>
+          <w:sz w:val="24"/>
+          <w:szCs w:val="24"/>
+        </w:rPr>
+        <w:t>User Registration Page</w:t>
+      </w:r>
+    </w:p>
+    <w:p>
+      <w:pPr>
+        <w:jc w:val="center"/>
+        <w:rPr>
+          <w:rFonts w:ascii="Arial" w:eastAsia="Symbol" w:hAnsi="Arial" w:cs="Arial"/>
+          <w:b/>
+          <w:sz w:val="24"/>
+          <w:szCs w:val="24"/>
+        </w:rPr>
+      </w:pPr>
+    </w:p>
+    <w:p>
+      <w:pPr>
+        <w:jc w:val="center"/>
+        <w:rPr>
+          <w:rFonts w:ascii="Arial" w:eastAsia="Symbol" w:hAnsi="Arial" w:cs="Arial"/>
+          <w:b/>
+          <w:sz w:val="24"/>
+          <w:szCs w:val="24"/>
+        </w:rPr>
+      </w:pPr>
+    </w:p>
+    <w:p>
+      <w:pPr>
+        <w:jc w:val="center"/>
+        <w:rPr>
+          <w:rFonts w:ascii="Arial" w:eastAsia="Symbol" w:hAnsi="Arial" w:cs="Arial"/>
+          <w:b/>
+          <w:sz w:val="24"/>
+          <w:szCs w:val="24"/>
+        </w:rPr>
+      </w:pPr>
+      <w:r>
+        <w:rPr>
+          <w:rFonts w:ascii="Arial" w:eastAsia="Symbol" w:hAnsi="Arial" w:cs="Arial"/>
+          <w:b/>
+          <w:sz w:val="24"/>
+          <w:szCs w:val="24"/>
+        </w:rPr>
+        <w:lastRenderedPageBreak/>
+        <w:pict>
+          <v:shape id="_x0000_i1029" type="#_x0000_t75" style="width:462pt;height:276pt">
+            <v:imagedata r:id="rId10" o:title="dashboard"/>
+          </v:shape>
+        </w:pict>
+      </w:r>
+    </w:p>
+    <w:p>
+      <w:pPr>
+        <w:jc w:val="center"/>
+        <w:rPr>
+          <w:rFonts w:ascii="Arial" w:eastAsia="Symbol" w:hAnsi="Arial" w:cs="Arial"/>
+          <w:b/>
+          <w:sz w:val="24"/>
+          <w:szCs w:val="24"/>
+        </w:rPr>
+      </w:pPr>
+      <w:r>
+        <w:rPr>
+          <w:rFonts w:ascii="Arial" w:eastAsia="Symbol" w:hAnsi="Arial" w:cs="Arial"/>
+          <w:b/>
+          <w:sz w:val="24"/>
+          <w:szCs w:val="24"/>
+        </w:rPr>
+        <w:t>Dashboard: Logged in homepage</w:t>
+      </w:r>
+    </w:p>
+    <w:p>
+      <w:pPr>
+        <w:jc w:val="center"/>
+        <w:rPr>
+          <w:rFonts w:ascii="Arial" w:eastAsia="Symbol" w:hAnsi="Arial" w:cs="Arial"/>
+          <w:b/>
+          <w:sz w:val="24"/>
+          <w:szCs w:val="24"/>
+        </w:rPr>
+      </w:pPr>
+    </w:p>
+    <w:p>
+      <w:pPr>
+        <w:jc w:val="center"/>
+        <w:rPr>
+          <w:rFonts w:ascii="Arial" w:eastAsia="Symbol" w:hAnsi="Arial" w:cs="Arial"/>
+          <w:b/>
+          <w:sz w:val="24"/>
+          <w:szCs w:val="24"/>
+        </w:rPr>
+      </w:pPr>
+      <w:r>
+        <w:rPr>
+          <w:rFonts w:ascii="Arial" w:eastAsia="Symbol" w:hAnsi="Arial" w:cs="Arial"/>
+          <w:b/>
+          <w:sz w:val="24"/>
+          <w:szCs w:val="24"/>
+        </w:rPr>
+        <w:pict>
+          <v:shape id="_x0000_i1030" type="#_x0000_t75" style="width:201.75pt;height:342pt">
+            <v:imagedata r:id="rId11" o:title="dashboard-mobile"/>
+          </v:shape>
+        </w:pict>
+      </w:r>
+    </w:p>
+    <w:p>
+      <w:pPr>
+        <w:jc w:val="center"/>
+        <w:rPr>
+          <w:rFonts w:ascii="Arial" w:eastAsia="Symbol" w:hAnsi="Arial" w:cs="Arial"/>
+          <w:b/>
+          <w:sz w:val="24"/>
+          <w:szCs w:val="24"/>
+        </w:rPr>
+      </w:pPr>
+      <w:r>
+        <w:rPr>
+          <w:rFonts w:ascii="Arial" w:eastAsia="Symbol" w:hAnsi="Arial" w:cs="Arial"/>
+          <w:b/>
+          <w:sz w:val="24"/>
+          <w:szCs w:val="24"/>
+        </w:rPr>
+        <w:t>Dashboard – Mobile View</w:t>
+      </w:r>
+    </w:p>
+    <w:p>
+      <w:pPr>
+        <w:jc w:val="center"/>
+        <w:rPr>
+          <w:rFonts w:ascii="Arial" w:eastAsia="Symbol" w:hAnsi="Arial" w:cs="Arial"/>
+          <w:b/>
+          <w:sz w:val="24"/>
+          <w:szCs w:val="24"/>
+        </w:rPr>
+      </w:pPr>
+    </w:p>
+    <w:p>
+      <w:pPr>
+        <w:jc w:val="center"/>
+        <w:rPr>
+          <w:rFonts w:ascii="Arial" w:eastAsia="Symbol" w:hAnsi="Arial" w:cs="Arial"/>
+          <w:b/>
+          <w:sz w:val="24"/>
+          <w:szCs w:val="24"/>
+        </w:rPr>
+      </w:pPr>
+    </w:p>
+    <w:p>
+      <w:pPr>
+        <w:jc w:val="center"/>
+        <w:rPr>
+          <w:rFonts w:ascii="Arial" w:eastAsia="Symbol" w:hAnsi="Arial" w:cs="Arial"/>
+          <w:b/>
+          <w:sz w:val="24"/>
+          <w:szCs w:val="24"/>
+        </w:rPr>
+      </w:pPr>
+      <w:r>
+        <w:rPr>
+          <w:rFonts w:ascii="Arial" w:eastAsia="Symbol" w:hAnsi="Arial" w:cs="Arial"/>
+          <w:b/>
+          <w:sz w:val="24"/>
+          <w:szCs w:val="24"/>
+        </w:rPr>
+        <w:lastRenderedPageBreak/>
+        <w:pict>
+          <v:shape id="_x0000_i1033" type="#_x0000_t75" style="width:429pt;height:330pt">
+            <v:imagedata r:id="rId12" o:title="profile page"/>
+          </v:shape>
+        </w:pict>
+      </w:r>
+    </w:p>
+    <w:p>
+      <w:pPr>
+        <w:jc w:val="center"/>
+        <w:rPr>
+          <w:rFonts w:ascii="Arial" w:eastAsia="Symbol" w:hAnsi="Arial" w:cs="Arial"/>
+          <w:b/>
+          <w:sz w:val="24"/>
+          <w:szCs w:val="24"/>
+        </w:rPr>
+      </w:pPr>
+      <w:r>
+        <w:rPr>
+          <w:rFonts w:ascii="Arial" w:eastAsia="Symbol" w:hAnsi="Arial" w:cs="Arial"/>
+          <w:b/>
+          <w:sz w:val="24"/>
+          <w:szCs w:val="24"/>
+        </w:rPr>
+        <w:t>User Profile Page</w:t>
+      </w:r>
+    </w:p>
+    <w:p>
+      <w:pPr>
+        <w:jc w:val="center"/>
+        <w:rPr>
+          <w:rFonts w:ascii="Arial" w:eastAsia="Symbol" w:hAnsi="Arial" w:cs="Arial"/>
+          <w:b/>
+          <w:sz w:val="24"/>
+          <w:szCs w:val="24"/>
+        </w:rPr>
+      </w:pPr>
+    </w:p>
+    <w:p>
+      <w:pPr>
+        <w:jc w:val="center"/>
+        <w:rPr>
+          <w:rFonts w:ascii="Arial" w:eastAsia="Symbol" w:hAnsi="Arial" w:cs="Arial"/>
+          <w:b/>
+          <w:sz w:val="24"/>
+          <w:szCs w:val="24"/>
+        </w:rPr>
+      </w:pPr>
+      <w:r>
+        <w:rPr>
+          <w:rFonts w:ascii="Arial" w:eastAsia="Symbol" w:hAnsi="Arial" w:cs="Arial"/>
+          <w:b/>
+          <w:sz w:val="24"/>
+          <w:szCs w:val="24"/>
+        </w:rPr>
+        <w:pict>
+          <v:shape id="_x0000_i1035" type="#_x0000_t75" style="width:462pt;height:294.75pt">
+            <v:imagedata r:id="rId13" o:title="task page"/>
+          </v:shape>
+        </w:pict>
+      </w:r>
+    </w:p>
+    <w:p>
+      <w:pPr>
+        <w:jc w:val="center"/>
+        <w:rPr>
+          <w:rFonts w:ascii="Arial" w:eastAsia="Symbol" w:hAnsi="Arial" w:cs="Arial"/>
+          <w:b/>
+          <w:sz w:val="24"/>
+          <w:szCs w:val="24"/>
+        </w:rPr>
+      </w:pPr>
+      <w:r>
+        <w:rPr>
+          <w:rFonts w:ascii="Arial" w:eastAsia="Symbol" w:hAnsi="Arial" w:cs="Arial"/>
+          <w:b/>
+          <w:sz w:val="24"/>
+          <w:szCs w:val="24"/>
+        </w:rPr>
+        <w:t>Task Details Page</w:t>
+      </w:r>
+      <w:bookmarkStart w:id="10" w:name="_GoBack"/>
       <w:bookmarkEnd w:id="10"/>
     </w:p>
     <w:sectPr>
@@ -3275,7 +3689,7 @@
 </file>
 
 <file path=word/endnotes.xml><?xml version="1.0" encoding="utf-8"?>
-<w:endnotes xmlns:wpc="http://schemas.microsoft.com/office/word/2010/wordprocessingCanvas" xmlns:mc="http://schemas.openxmlformats.org/markup-compatibility/2006" xmlns:o="urn:schemas-microsoft-com:office:office" xmlns:r="http://schemas.openxmlformats.org/officeDocument/2006/relationships" xmlns:m="http://schemas.openxmlformats.org/officeDocument/2006/math" xmlns:v="urn:schemas-microsoft-com:vml" xmlns:wp14="http://schemas.microsoft.com/office/word/2010/wordprocessingDrawing" xmlns:wp="http://schemas.openxmlformats.org/drawingml/2006/wordprocessingDrawing" xmlns:w10="urn:schemas-microsoft-com:office:word" xmlns:w="http://schemas.openxmlformats.org/wordprocessingml/2006/main" xmlns:w14="http://schemas.microsoft.com/office/word/2010/wordml" xmlns:wpg="http://schemas.microsoft.com/office/word/2010/wordprocessingGroup" xmlns:wpi="http://schemas.microsoft.com/office/word/2010/wordprocessingInk" xmlns:wne="http://schemas.microsoft.com/office/word/2006/wordml" xmlns:wps="http://schemas.microsoft.com/office/word/2010/wordprocessingShape" mc:Ignorable="w14 wp14">
+<w:endnotes xmlns:wpc="http://schemas.microsoft.com/office/word/2010/wordprocessingCanvas" xmlns:cx="http://schemas.microsoft.com/office/drawing/2014/chartex" xmlns:cx1="http://schemas.microsoft.com/office/drawing/2015/9/8/chartex" xmlns:cx2="http://schemas.microsoft.com/office/drawing/2015/10/21/chartex" xmlns:mc="http://schemas.openxmlformats.org/markup-compatibility/2006" xmlns:o="urn:schemas-microsoft-com:office:office" xmlns:r="http://schemas.openxmlformats.org/officeDocument/2006/relationships" xmlns:m="http://schemas.openxmlformats.org/officeDocument/2006/math" xmlns:v="urn:schemas-microsoft-com:vml" xmlns:wp14="http://schemas.microsoft.com/office/word/2010/wordprocessingDrawing" xmlns:wp="http://schemas.openxmlformats.org/drawingml/2006/wordprocessingDrawing" xmlns:w10="urn:schemas-microsoft-com:office:word" xmlns:w="http://schemas.openxmlformats.org/wordprocessingml/2006/main" xmlns:w14="http://schemas.microsoft.com/office/word/2010/wordml" xmlns:w15="http://schemas.microsoft.com/office/word/2012/wordml" xmlns:w16se="http://schemas.microsoft.com/office/word/2015/wordml/symex" xmlns:wpg="http://schemas.microsoft.com/office/word/2010/wordprocessingGroup" xmlns:wpi="http://schemas.microsoft.com/office/word/2010/wordprocessingInk" xmlns:wne="http://schemas.microsoft.com/office/word/2006/wordml" xmlns:wps="http://schemas.microsoft.com/office/word/2010/wordprocessingShape" mc:Ignorable="w14 w15 w16se wp14">
   <w:endnote w:type="separator" w:id="-1">
     <w:p>
       <w:r>
@@ -3294,7 +3708,7 @@
 </file>
 
 <file path=word/footnotes.xml><?xml version="1.0" encoding="utf-8"?>
-<w:footnotes xmlns:wpc="http://schemas.microsoft.com/office/word/2010/wordprocessingCanvas" xmlns:mc="http://schemas.openxmlformats.org/markup-compatibility/2006" xmlns:o="urn:schemas-microsoft-com:office:office" xmlns:r="http://schemas.openxmlformats.org/officeDocument/2006/relationships" xmlns:m="http://schemas.openxmlformats.org/officeDocument/2006/math" xmlns:v="urn:schemas-microsoft-com:vml" xmlns:wp14="http://schemas.microsoft.com/office/word/2010/wordprocessingDrawing" xmlns:wp="http://schemas.openxmlformats.org/drawingml/2006/wordprocessingDrawing" xmlns:w10="urn:schemas-microsoft-com:office:word" xmlns:w="http://schemas.openxmlformats.org/wordprocessingml/2006/main" xmlns:w14="http://schemas.microsoft.com/office/word/2010/wordml" xmlns:wpg="http://schemas.microsoft.com/office/word/2010/wordprocessingGroup" xmlns:wpi="http://schemas.microsoft.com/office/word/2010/wordprocessingInk" xmlns:wne="http://schemas.microsoft.com/office/word/2006/wordml" xmlns:wps="http://schemas.microsoft.com/office/word/2010/wordprocessingShape" mc:Ignorable="w14 wp14">
+<w:footnotes xmlns:wpc="http://schemas.microsoft.com/office/word/2010/wordprocessingCanvas" xmlns:cx="http://schemas.microsoft.com/office/drawing/2014/chartex" xmlns:cx1="http://schemas.microsoft.com/office/drawing/2015/9/8/chartex" xmlns:cx2="http://schemas.microsoft.com/office/drawing/2015/10/21/chartex" xmlns:mc="http://schemas.openxmlformats.org/markup-compatibility/2006" xmlns:o="urn:schemas-microsoft-com:office:office" xmlns:r="http://schemas.openxmlformats.org/officeDocument/2006/relationships" xmlns:m="http://schemas.openxmlformats.org/officeDocument/2006/math" xmlns:v="urn:schemas-microsoft-com:vml" xmlns:wp14="http://schemas.microsoft.com/office/word/2010/wordprocessingDrawing" xmlns:wp="http://schemas.openxmlformats.org/drawingml/2006/wordprocessingDrawing" xmlns:w10="urn:schemas-microsoft-com:office:word" xmlns:w="http://schemas.openxmlformats.org/wordprocessingml/2006/main" xmlns:w14="http://schemas.microsoft.com/office/word/2010/wordml" xmlns:w15="http://schemas.microsoft.com/office/word/2012/wordml" xmlns:w16se="http://schemas.microsoft.com/office/word/2015/wordml/symex" xmlns:wpg="http://schemas.microsoft.com/office/word/2010/wordprocessingGroup" xmlns:wpi="http://schemas.microsoft.com/office/word/2010/wordprocessingInk" xmlns:wne="http://schemas.microsoft.com/office/word/2006/wordml" xmlns:wps="http://schemas.microsoft.com/office/word/2010/wordprocessingShape" mc:Ignorable="w14 w15 w16se wp14">
   <w:footnote w:type="separator" w:id="-1">
     <w:p>
       <w:r>
@@ -3313,8 +3727,8 @@
 </file>
 
 <file path=word/numbering.xml><?xml version="1.0" encoding="utf-8"?>
-<w:numbering xmlns:wpc="http://schemas.microsoft.com/office/word/2010/wordprocessingCanvas" xmlns:mc="http://schemas.openxmlformats.org/markup-compatibility/2006" xmlns:o="urn:schemas-microsoft-com:office:office" xmlns:r="http://schemas.openxmlformats.org/officeDocument/2006/relationships" xmlns:m="http://schemas.openxmlformats.org/officeDocument/2006/math" xmlns:v="urn:schemas-microsoft-com:vml" xmlns:wp14="http://schemas.microsoft.com/office/word/2010/wordprocessingDrawing" xmlns:wp="http://schemas.openxmlformats.org/drawingml/2006/wordprocessingDrawing" xmlns:w10="urn:schemas-microsoft-com:office:word" xmlns:w="http://schemas.openxmlformats.org/wordprocessingml/2006/main" xmlns:w14="http://schemas.microsoft.com/office/word/2010/wordml" xmlns:wpg="http://schemas.microsoft.com/office/word/2010/wordprocessingGroup" xmlns:wpi="http://schemas.microsoft.com/office/word/2010/wordprocessingInk" xmlns:wne="http://schemas.microsoft.com/office/word/2006/wordml" xmlns:wps="http://schemas.microsoft.com/office/word/2010/wordprocessingShape" mc:Ignorable="w14 wp14">
-  <w:abstractNum w:abstractNumId="0">
+<w:numbering xmlns:wpc="http://schemas.microsoft.com/office/word/2010/wordprocessingCanvas" xmlns:cx="http://schemas.microsoft.com/office/drawing/2014/chartex" xmlns:cx1="http://schemas.microsoft.com/office/drawing/2015/9/8/chartex" xmlns:cx2="http://schemas.microsoft.com/office/drawing/2015/10/21/chartex" xmlns:mc="http://schemas.openxmlformats.org/markup-compatibility/2006" xmlns:o="urn:schemas-microsoft-com:office:office" xmlns:r="http://schemas.openxmlformats.org/officeDocument/2006/relationships" xmlns:m="http://schemas.openxmlformats.org/officeDocument/2006/math" xmlns:v="urn:schemas-microsoft-com:vml" xmlns:wp14="http://schemas.microsoft.com/office/word/2010/wordprocessingDrawing" xmlns:wp="http://schemas.openxmlformats.org/drawingml/2006/wordprocessingDrawing" xmlns:w10="urn:schemas-microsoft-com:office:word" xmlns:w="http://schemas.openxmlformats.org/wordprocessingml/2006/main" xmlns:w14="http://schemas.microsoft.com/office/word/2010/wordml" xmlns:w15="http://schemas.microsoft.com/office/word/2012/wordml" xmlns:w16se="http://schemas.microsoft.com/office/word/2015/wordml/symex" xmlns:wpg="http://schemas.microsoft.com/office/word/2010/wordprocessingGroup" xmlns:wpi="http://schemas.microsoft.com/office/word/2010/wordprocessingInk" xmlns:wne="http://schemas.microsoft.com/office/word/2006/wordml" xmlns:wps="http://schemas.microsoft.com/office/word/2010/wordprocessingShape" mc:Ignorable="w14 w15 w16se wp14">
+  <w:abstractNum w:abstractNumId="0" w15:restartNumberingAfterBreak="0">
     <w:nsid w:val="0216231B"/>
     <w:multiLevelType w:val="hybridMultilevel"/>
     <w:tmpl w:val="E0EC6BEE"/>
@@ -3365,7 +3779,7 @@
       <w:lvlJc w:val="left"/>
     </w:lvl>
   </w:abstractNum>
-  <w:abstractNum w:abstractNumId="1">
+  <w:abstractNum w:abstractNumId="1" w15:restartNumberingAfterBreak="0">
     <w:nsid w:val="1190CDE7"/>
     <w:multiLevelType w:val="hybridMultilevel"/>
     <w:tmpl w:val="9970C864"/>
@@ -3416,7 +3830,7 @@
       <w:lvlJc w:val="left"/>
     </w:lvl>
   </w:abstractNum>
-  <w:abstractNum w:abstractNumId="2">
+  <w:abstractNum w:abstractNumId="2" w15:restartNumberingAfterBreak="0">
     <w:nsid w:val="12200854"/>
     <w:multiLevelType w:val="hybridMultilevel"/>
     <w:tmpl w:val="58F62968"/>
@@ -3467,7 +3881,7 @@
       <w:lvlJc w:val="left"/>
     </w:lvl>
   </w:abstractNum>
-  <w:abstractNum w:abstractNumId="3">
+  <w:abstractNum w:abstractNumId="3" w15:restartNumberingAfterBreak="0">
     <w:nsid w:val="1F16E9E8"/>
     <w:multiLevelType w:val="hybridMultilevel"/>
     <w:tmpl w:val="EFE26400"/>
@@ -3518,7 +3932,7 @@
       <w:lvlJc w:val="left"/>
     </w:lvl>
   </w:abstractNum>
-  <w:abstractNum w:abstractNumId="4">
+  <w:abstractNum w:abstractNumId="4" w15:restartNumberingAfterBreak="0">
     <w:nsid w:val="2EB141F2"/>
     <w:multiLevelType w:val="hybridMultilevel"/>
     <w:tmpl w:val="D9C04B56"/>
@@ -3569,7 +3983,7 @@
       <w:lvlJc w:val="left"/>
     </w:lvl>
   </w:abstractNum>
-  <w:abstractNum w:abstractNumId="5">
+  <w:abstractNum w:abstractNumId="5" w15:restartNumberingAfterBreak="0">
     <w:nsid w:val="41B71EFB"/>
     <w:multiLevelType w:val="hybridMultilevel"/>
     <w:tmpl w:val="7D6893E8"/>
@@ -3620,7 +4034,7 @@
       <w:lvlJc w:val="left"/>
     </w:lvl>
   </w:abstractNum>
-  <w:abstractNum w:abstractNumId="6">
+  <w:abstractNum w:abstractNumId="6" w15:restartNumberingAfterBreak="0">
     <w:nsid w:val="4DB127F8"/>
     <w:multiLevelType w:val="hybridMultilevel"/>
     <w:tmpl w:val="CE7E6954"/>
@@ -3671,7 +4085,7 @@
       <w:lvlJc w:val="left"/>
     </w:lvl>
   </w:abstractNum>
-  <w:abstractNum w:abstractNumId="7">
+  <w:abstractNum w:abstractNumId="7" w15:restartNumberingAfterBreak="0">
     <w:nsid w:val="515F007C"/>
     <w:multiLevelType w:val="hybridMultilevel"/>
     <w:tmpl w:val="14A2CFE0"/>
@@ -3722,7 +4136,7 @@
       <w:lvlJc w:val="left"/>
     </w:lvl>
   </w:abstractNum>
-  <w:abstractNum w:abstractNumId="8">
+  <w:abstractNum w:abstractNumId="8" w15:restartNumberingAfterBreak="0">
     <w:nsid w:val="5BD062C2"/>
     <w:multiLevelType w:val="hybridMultilevel"/>
     <w:tmpl w:val="9FAE4958"/>
@@ -3773,7 +4187,7 @@
       <w:lvlJc w:val="left"/>
     </w:lvl>
   </w:abstractNum>
-  <w:abstractNum w:abstractNumId="9">
+  <w:abstractNum w:abstractNumId="9" w15:restartNumberingAfterBreak="0">
     <w:nsid w:val="66EF438D"/>
     <w:multiLevelType w:val="hybridMultilevel"/>
     <w:tmpl w:val="DC5435A2"/>
@@ -3824,7 +4238,7 @@
       <w:lvlJc w:val="left"/>
     </w:lvl>
   </w:abstractNum>
-  <w:abstractNum w:abstractNumId="10">
+  <w:abstractNum w:abstractNumId="10" w15:restartNumberingAfterBreak="0">
     <w:nsid w:val="7545E146"/>
     <w:multiLevelType w:val="hybridMultilevel"/>
     <w:tmpl w:val="FFC8560C"/>
@@ -3875,7 +4289,7 @@
       <w:lvlJc w:val="left"/>
     </w:lvl>
   </w:abstractNum>
-  <w:abstractNum w:abstractNumId="11">
+  <w:abstractNum w:abstractNumId="11" w15:restartNumberingAfterBreak="0">
     <w:nsid w:val="79E2A9E3"/>
     <w:multiLevelType w:val="hybridMultilevel"/>
     <w:tmpl w:val="D8EC78B6"/>
@@ -3966,7 +4380,7 @@
 </file>
 
 <file path=word/styles.xml><?xml version="1.0" encoding="utf-8"?>
-<w:styles xmlns:mc="http://schemas.openxmlformats.org/markup-compatibility/2006" xmlns:r="http://schemas.openxmlformats.org/officeDocument/2006/relationships" xmlns:w="http://schemas.openxmlformats.org/wordprocessingml/2006/main" xmlns:w14="http://schemas.microsoft.com/office/word/2010/wordml" mc:Ignorable="w14">
+<w:styles xmlns:mc="http://schemas.openxmlformats.org/markup-compatibility/2006" xmlns:r="http://schemas.openxmlformats.org/officeDocument/2006/relationships" xmlns:w="http://schemas.openxmlformats.org/wordprocessingml/2006/main" xmlns:w14="http://schemas.microsoft.com/office/word/2010/wordml" xmlns:w15="http://schemas.microsoft.com/office/word/2012/wordml" xmlns:w16se="http://schemas.microsoft.com/office/word/2015/wordml/symex" mc:Ignorable="w14 w15 w16se">
   <w:docDefaults>
     <w:rPrDefault>
       <w:rPr>
@@ -3978,469 +4392,379 @@
     </w:rPrDefault>
     <w:pPrDefault/>
   </w:docDefaults>
-  <w:latentStyles w:defLockedState="0" w:defUIPriority="99" w:defSemiHidden="1" w:defUnhideWhenUsed="1" w:defQFormat="0" w:count="267">
-    <w:lsdException w:name="Normal" w:semiHidden="0" w:uiPriority="0" w:unhideWhenUsed="0" w:qFormat="1"/>
-    <w:lsdException w:name="heading 1" w:semiHidden="0" w:uiPriority="9" w:unhideWhenUsed="0" w:qFormat="1"/>
-    <w:lsdException w:name="heading 2" w:uiPriority="9" w:qFormat="1"/>
-    <w:lsdException w:name="heading 3" w:uiPriority="9" w:qFormat="1"/>
-    <w:lsdException w:name="heading 4" w:uiPriority="9" w:qFormat="1"/>
-    <w:lsdException w:name="heading 5" w:uiPriority="9" w:qFormat="1"/>
-    <w:lsdException w:name="heading 6" w:uiPriority="9" w:qFormat="1"/>
-    <w:lsdException w:name="heading 7" w:uiPriority="9" w:qFormat="1"/>
-    <w:lsdException w:name="heading 8" w:uiPriority="9" w:qFormat="1"/>
-    <w:lsdException w:name="heading 9" w:uiPriority="9" w:qFormat="1"/>
-    <w:lsdException w:name="toc 1" w:uiPriority="39"/>
-    <w:lsdException w:name="toc 2" w:uiPriority="39"/>
-    <w:lsdException w:name="toc 3" w:uiPriority="39"/>
-    <w:lsdException w:name="toc 4" w:uiPriority="39"/>
-    <w:lsdException w:name="toc 5" w:uiPriority="39"/>
-    <w:lsdException w:name="toc 6" w:uiPriority="39"/>
-    <w:lsdException w:name="toc 7" w:uiPriority="39"/>
-    <w:lsdException w:name="toc 8" w:uiPriority="39"/>
-    <w:lsdException w:name="toc 9" w:uiPriority="39"/>
-    <w:lsdException w:name="caption" w:uiPriority="35" w:qFormat="1"/>
-    <w:lsdException w:name="Title" w:semiHidden="0" w:uiPriority="10" w:unhideWhenUsed="0" w:qFormat="1"/>
-    <w:lsdException w:name="Default Paragraph Font" w:uiPriority="1"/>
-    <w:lsdException w:name="Subtitle" w:semiHidden="0" w:uiPriority="11" w:unhideWhenUsed="0" w:qFormat="1"/>
-    <w:lsdException w:name="Strong" w:semiHidden="0" w:uiPriority="22" w:unhideWhenUsed="0" w:qFormat="1"/>
-    <w:lsdException w:name="Emphasis" w:semiHidden="0" w:uiPriority="20" w:unhideWhenUsed="0" w:qFormat="1"/>
-    <w:lsdException w:name="Table Grid" w:semiHidden="0" w:uiPriority="59" w:unhideWhenUsed="0"/>
-    <w:lsdException w:name="Placeholder Text" w:unhideWhenUsed="0"/>
-    <w:lsdException w:name="No Spacing" w:semiHidden="0" w:uiPriority="1" w:unhideWhenUsed="0" w:qFormat="1"/>
-    <w:lsdException w:name="Light Shading" w:semiHidden="0" w:uiPriority="60" w:unhideWhenUsed="0"/>
-    <w:lsdException w:name="Light List" w:semiHidden="0" w:uiPriority="61" w:unhideWhenUsed="0"/>
-    <w:lsdException w:name="Light Grid" w:semiHidden="0" w:uiPriority="62" w:unhideWhenUsed="0"/>
-    <w:lsdException w:name="Medium Shading 1" w:semiHidden="0" w:uiPriority="63" w:unhideWhenUsed="0"/>
-    <w:lsdException w:name="Medium Shading 2" w:semiHidden="0" w:uiPriority="64" w:unhideWhenUsed="0"/>
-    <w:lsdException w:name="Medium List 1" w:semiHidden="0" w:uiPriority="65" w:unhideWhenUsed="0"/>
-    <w:lsdException w:name="Medium List 2" w:semiHidden="0" w:uiPriority="66" w:unhideWhenUsed="0"/>
-    <w:lsdException w:name="Medium Grid 1" w:semiHidden="0" w:uiPriority="67" w:unhideWhenUsed="0"/>
-    <w:lsdException w:name="Medium Grid 2" w:semiHidden="0" w:uiPriority="68" w:unhideWhenUsed="0"/>
-    <w:lsdException w:name="Medium Grid 3" w:semiHidden="0" w:uiPriority="69" w:unhideWhenUsed="0"/>
-    <w:lsdException w:name="Dark List" w:semiHidden="0" w:uiPriority="70" w:unhideWhenUsed="0"/>
-    <w:lsdException w:name="Colorful Shading" w:semiHidden="0" w:uiPriority="71" w:unhideWhenUsed="0"/>
-    <w:lsdException w:name="Colorful List" w:semiHidden="0" w:uiPriority="72" w:unhideWhenUsed="0"/>
-    <w:lsdException w:name="Colorful Grid" w:semiHidden="0" w:uiPriority="73" w:unhideWhenUsed="0"/>
-    <w:lsdException w:name="Light Shading Accent 1" w:semiHidden="0" w:uiPriority="60" w:unhideWhenUsed="0"/>
-    <w:lsdException w:name="Light List Accent 1" w:semiHidden="0" w:uiPriority="61" w:unhideWhenUsed="0"/>
-    <w:lsdException w:name="Light Grid Accent 1" w:semiHidden="0" w:uiPriority="62" w:unhideWhenUsed="0"/>
-    <w:lsdException w:name="Medium Shading 1 Accent 1" w:semiHidden="0" w:uiPriority="63" w:unhideWhenUsed="0"/>
-    <w:lsdException w:name="Medium Shading 2 Accent 1" w:semiHidden="0" w:uiPriority="64" w:unhideWhenUsed="0"/>
-    <w:lsdException w:name="Medium List 1 Accent 1" w:semiHidden="0" w:uiPriority="65" w:unhideWhenUsed="0"/>
-    <w:lsdException w:name="Revision" w:unhideWhenUsed="0"/>
-    <w:lsdException w:name="List Paragraph" w:semiHidden="0" w:uiPriority="34" w:unhideWhenUsed="0" w:qFormat="1"/>
-    <w:lsdException w:name="Quote" w:semiHidden="0" w:uiPriority="29" w:unhideWhenUsed="0" w:qFormat="1"/>
-    <w:lsdException w:name="Intense Quote" w:semiHidden="0" w:uiPriority="30" w:unhideWhenUsed="0" w:qFormat="1"/>
-    <w:lsdException w:name="Medium List 2 Accent 1" w:semiHidden="0" w:uiPriority="66" w:unhideWhenUsed="0"/>
-    <w:lsdException w:name="Medium Grid 1 Accent 1" w:semiHidden="0" w:uiPriority="67" w:unhideWhenUsed="0"/>
-    <w:lsdException w:name="Medium Grid 2 Accent 1" w:semiHidden="0" w:uiPriority="68" w:unhideWhenUsed="0"/>
-    <w:lsdException w:name="Medium Grid 3 Accent 1" w:semiHidden="0" w:uiPriority="69" w:unhideWhenUsed="0"/>
-    <w:lsdException w:name="Dark List Accent 1" w:semiHidden="0" w:uiPriority="70" w:unhideWhenUsed="0"/>
-    <w:lsdException w:name="Colorful Shading Accent 1" w:semiHidden="0" w:uiPriority="71" w:unhideWhenUsed="0"/>
-    <w:lsdException w:name="Colorful List Accent 1" w:semiHidden="0" w:uiPriority="72" w:unhideWhenUsed="0"/>
-    <w:lsdException w:name="Colorful Grid Accent 1" w:semiHidden="0" w:uiPriority="73" w:unhideWhenUsed="0"/>
-    <w:lsdException w:name="Light Shading Accent 2" w:semiHidden="0" w:uiPriority="60" w:unhideWhenUsed="0"/>
-    <w:lsdException w:name="Light List Accent 2" w:semiHidden="0" w:uiPriority="61" w:unhideWhenUsed="0"/>
-    <w:lsdException w:name="Light Grid Accent 2" w:semiHidden="0" w:uiPriority="62" w:unhideWhenUsed="0"/>
-    <w:lsdException w:name="Medium Shading 1 Accent 2" w:semiHidden="0" w:uiPriority="63" w:unhideWhenUsed="0"/>
-    <w:lsdException w:name="Medium Shading 2 Accent 2" w:semiHidden="0" w:uiPriority="64" w:unhideWhenUsed="0"/>
-    <w:lsdException w:name="Medium List 1 Accent 2" w:semiHidden="0" w:uiPriority="65" w:unhideWhenUsed="0"/>
-    <w:lsdException w:name="Medium List 2 Accent 2" w:semiHidden="0" w:uiPriority="66" w:unhideWhenUsed="0"/>
-    <w:lsdException w:name="Medium Grid 1 Accent 2" w:semiHidden="0" w:uiPriority="67" w:unhideWhenUsed="0"/>
-    <w:lsdException w:name="Medium Grid 2 Accent 2" w:semiHidden="0" w:uiPriority="68" w:unhideWhenUsed="0"/>
-    <w:lsdException w:name="Medium Grid 3 Accent 2" w:semiHidden="0" w:uiPriority="69" w:unhideWhenUsed="0"/>
-    <w:lsdException w:name="Dark List Accent 2" w:semiHidden="0" w:uiPriority="70" w:unhideWhenUsed="0"/>
-    <w:lsdException w:name="Colorful Shading Accent 2" w:semiHidden="0" w:uiPriority="71" w:unhideWhenUsed="0"/>
-    <w:lsdException w:name="Colorful List Accent 2" w:semiHidden="0" w:uiPriority="72" w:unhideWhenUsed="0"/>
-    <w:lsdException w:name="Colorful Grid Accent 2" w:semiHidden="0" w:uiPriority="73" w:unhideWhenUsed="0"/>
-    <w:lsdException w:name="Light Shading Accent 3" w:semiHidden="0" w:uiPriority="60" w:unhideWhenUsed="0"/>
-    <w:lsdException w:name="Light List Accent 3" w:semiHidden="0" w:uiPriority="61" w:unhideWhenUsed="0"/>
-    <w:lsdException w:name="Light Grid Accent 3" w:semiHidden="0" w:uiPriority="62" w:unhideWhenUsed="0"/>
-    <w:lsdException w:name="Medium Shading 1 Accent 3" w:semiHidden="0" w:uiPriority="63" w:unhideWhenUsed="0"/>
-    <w:lsdException w:name="Medium Shading 2 Accent 3" w:semiHidden="0" w:uiPriority="64" w:unhideWhenUsed="0"/>
-    <w:lsdException w:name="Medium List 1 Accent 3" w:semiHidden="0" w:uiPriority="65" w:unhideWhenUsed="0"/>
-    <w:lsdException w:name="Medium List 2 Accent 3" w:semiHidden="0" w:uiPriority="66" w:unhideWhenUsed="0"/>
-    <w:lsdException w:name="Medium Grid 1 Accent 3" w:semiHidden="0" w:uiPriority="67" w:unhideWhenUsed="0"/>
-    <w:lsdException w:name="Medium Grid 2 Accent 3" w:semiHidden="0" w:uiPriority="68" w:unhideWhenUsed="0"/>
-    <w:lsdException w:name="Medium Grid 3 Accent 3" w:semiHidden="0" w:uiPriority="69" w:unhideWhenUsed="0"/>
-    <w:lsdException w:name="Dark List Accent 3" w:semiHidden="0" w:uiPriority="70" w:unhideWhenUsed="0"/>
-    <w:lsdException w:name="Colorful Shading Accent 3" w:semiHidden="0" w:uiPriority="71" w:unhideWhenUsed="0"/>
-    <w:lsdException w:name="Colorful List Accent 3" w:semiHidden="0" w:uiPriority="72" w:unhideWhenUsed="0"/>
-    <w:lsdException w:name="Colorful Grid Accent 3" w:semiHidden="0" w:uiPriority="73" w:unhideWhenUsed="0"/>
-    <w:lsdException w:name="Light Shading Accent 4" w:semiHidden="0" w:uiPriority="60" w:unhideWhenUsed="0"/>
-    <w:lsdException w:name="Light List Accent 4" w:semiHidden="0" w:uiPriority="61" w:unhideWhenUsed="0"/>
-    <w:lsdException w:name="Light Grid Accent 4" w:semiHidden="0" w:uiPriority="62" w:unhideWhenUsed="0"/>
-    <w:lsdException w:name="Medium Shading 1 Accent 4" w:semiHidden="0" w:uiPriority="63" w:unhideWhenUsed="0"/>
-    <w:lsdException w:name="Medium Shading 2 Accent 4" w:semiHidden="0" w:uiPriority="64" w:unhideWhenUsed="0"/>
-    <w:lsdException w:name="Medium List 1 Accent 4" w:semiHidden="0" w:uiPriority="65" w:unhideWhenUsed="0"/>
-    <w:lsdException w:name="Medium List 2 Accent 4" w:semiHidden="0" w:uiPriority="66" w:unhideWhenUsed="0"/>
-    <w:lsdException w:name="Medium Grid 1 Accent 4" w:semiHidden="0" w:uiPriority="67" w:unhideWhenUsed="0"/>
-    <w:lsdException w:name="Medium Grid 2 Accent 4" w:semiHidden="0" w:uiPriority="68" w:unhideWhenUsed="0"/>
-    <w:lsdException w:name="Medium Grid 3 Accent 4" w:semiHidden="0" w:uiPriority="69" w:unhideWhenUsed="0"/>
-    <w:lsdException w:name="Dark List Accent 4" w:semiHidden="0" w:uiPriority="70" w:unhideWhenUsed="0"/>
-    <w:lsdException w:name="Colorful Shading Accent 4" w:semiHidden="0" w:uiPriority="71" w:unhideWhenUsed="0"/>
-    <w:lsdException w:name="Colorful List Accent 4" w:semiHidden="0" w:uiPriority="72" w:unhideWhenUsed="0"/>
-    <w:lsdException w:name="Colorful Grid Accent 4" w:semiHidden="0" w:uiPriority="73" w:unhideWhenUsed="0"/>
-    <w:lsdException w:name="Light Shading Accent 5" w:semiHidden="0" w:uiPriority="60" w:unhideWhenUsed="0"/>
-    <w:lsdException w:name="Light List Accent 5" w:semiHidden="0" w:uiPriority="61" w:unhideWhenUsed="0"/>
-    <w:lsdException w:name="Light Grid Accent 5" w:semiHidden="0" w:uiPriority="62" w:unhideWhenUsed="0"/>
-    <w:lsdException w:name="Medium Shading 1 Accent 5" w:semiHidden="0" w:uiPriority="63" w:unhideWhenUsed="0"/>
-    <w:lsdException w:name="Medium Shading 2 Accent 5" w:semiHidden="0" w:uiPriority="64" w:unhideWhenUsed="0"/>
-    <w:lsdException w:name="Medium List 1 Accent 5" w:semiHidden="0" w:uiPriority="65" w:unhideWhenUsed="0"/>
-    <w:lsdException w:name="Medium List 2 Accent 5" w:semiHidden="0" w:uiPriority="66" w:unhideWhenUsed="0"/>
-    <w:lsdException w:name="Medium Grid 1 Accent 5" w:semiHidden="0" w:uiPriority="67" w:unhideWhenUsed="0"/>
-    <w:lsdException w:name="Medium Grid 2 Accent 5" w:semiHidden="0" w:uiPriority="68" w:unhideWhenUsed="0"/>
-    <w:lsdException w:name="Medium Grid 3 Accent 5" w:semiHidden="0" w:uiPriority="69" w:unhideWhenUsed="0"/>
-    <w:lsdException w:name="Dark List Accent 5" w:semiHidden="0" w:uiPriority="70" w:unhideWhenUsed="0"/>
-    <w:lsdException w:name="Colorful Shading Accent 5" w:semiHidden="0" w:uiPriority="71" w:unhideWhenUsed="0"/>
-    <w:lsdException w:name="Colorful List Accent 5" w:semiHidden="0" w:uiPriority="72" w:unhideWhenUsed="0"/>
-    <w:lsdException w:name="Colorful Grid Accent 5" w:semiHidden="0" w:uiPriority="73" w:unhideWhenUsed="0"/>
-    <w:lsdException w:name="Light Shading Accent 6" w:semiHidden="0" w:uiPriority="60" w:unhideWhenUsed="0"/>
-    <w:lsdException w:name="Light List Accent 6" w:semiHidden="0" w:uiPriority="61" w:unhideWhenUsed="0"/>
-    <w:lsdException w:name="Light Grid Accent 6" w:semiHidden="0" w:uiPriority="62" w:unhideWhenUsed="0"/>
-    <w:lsdException w:name="Medium Shading 1 Accent 6" w:semiHidden="0" w:uiPriority="63" w:unhideWhenUsed="0"/>
-    <w:lsdException w:name="Medium Shading 2 Accent 6" w:semiHidden="0" w:uiPriority="64" w:unhideWhenUsed="0"/>
-    <w:lsdException w:name="Medium List 1 Accent 6" w:semiHidden="0" w:uiPriority="65" w:unhideWhenUsed="0"/>
-    <w:lsdException w:name="Medium List 2 Accent 6" w:semiHidden="0" w:uiPriority="66" w:unhideWhenUsed="0"/>
-    <w:lsdException w:name="Medium Grid 1 Accent 6" w:semiHidden="0" w:uiPriority="67" w:unhideWhenUsed="0"/>
-    <w:lsdException w:name="Medium Grid 2 Accent 6" w:semiHidden="0" w:uiPriority="68" w:unhideWhenUsed="0"/>
-    <w:lsdException w:name="Medium Grid 3 Accent 6" w:semiHidden="0" w:uiPriority="69" w:unhideWhenUsed="0"/>
-    <w:lsdException w:name="Dark List Accent 6" w:semiHidden="0" w:uiPriority="70" w:unhideWhenUsed="0"/>
-    <w:lsdException w:name="Colorful Shading Accent 6" w:semiHidden="0" w:uiPriority="71" w:unhideWhenUsed="0"/>
-    <w:lsdException w:name="Colorful List Accent 6" w:semiHidden="0" w:uiPriority="72" w:unhideWhenUsed="0"/>
-    <w:lsdException w:name="Colorful Grid Accent 6" w:semiHidden="0" w:uiPriority="73" w:unhideWhenUsed="0"/>
-    <w:lsdException w:name="Subtle Emphasis" w:semiHidden="0" w:uiPriority="19" w:unhideWhenUsed="0" w:qFormat="1"/>
-    <w:lsdException w:name="Intense Emphasis" w:semiHidden="0" w:uiPriority="21" w:unhideWhenUsed="0" w:qFormat="1"/>
-    <w:lsdException w:name="Subtle Reference" w:semiHidden="0" w:uiPriority="31" w:unhideWhenUsed="0" w:qFormat="1"/>
-    <w:lsdException w:name="Intense Reference" w:semiHidden="0" w:uiPriority="32" w:unhideWhenUsed="0" w:qFormat="1"/>
-    <w:lsdException w:name="Book Title" w:semiHidden="0" w:uiPriority="33" w:unhideWhenUsed="0" w:qFormat="1"/>
-    <w:lsdException w:name="Bibliography" w:uiPriority="37"/>
-    <w:lsdException w:name="TOC Heading" w:uiPriority="39" w:qFormat="1"/>
-  </w:latentStyles>
-  <w:style w:type="paragraph" w:default="1" w:styleId="Normal">
-    <w:name w:val="Normal"/>
-    <w:qFormat/>
-  </w:style>
-  <w:style w:type="character" w:default="1" w:styleId="DefaultParagraphFont">
-    <w:name w:val="Default Paragraph Font"/>
-    <w:uiPriority w:val="1"/>
-    <w:semiHidden/>
-    <w:unhideWhenUsed/>
-  </w:style>
-  <w:style w:type="table" w:default="1" w:styleId="TableNormal">
-    <w:name w:val="Normal Table"/>
-    <w:uiPriority w:val="99"/>
-    <w:semiHidden/>
-    <w:unhideWhenUsed/>
-    <w:tblPr>
-      <w:tblInd w:w="0" w:type="dxa"/>
-      <w:tblCellMar>
-        <w:top w:w="0" w:type="dxa"/>
-        <w:left w:w="108" w:type="dxa"/>
-        <w:bottom w:w="0" w:type="dxa"/>
-        <w:right w:w="108" w:type="dxa"/>
-      </w:tblCellMar>
-    </w:tblPr>
-  </w:style>
-  <w:style w:type="numbering" w:default="1" w:styleId="NoList">
-    <w:name w:val="No List"/>
-    <w:uiPriority w:val="99"/>
-    <w:semiHidden/>
-    <w:unhideWhenUsed/>
-  </w:style>
-  <w:style w:type="table" w:styleId="LightList-Accent3">
-    <w:name w:val="Light List Accent 3"/>
-    <w:basedOn w:val="TableNormal"/>
-    <w:uiPriority w:val="61"/>
-    <w:rsid w:val="00153633"/>
-    <w:rPr>
-      <w:rFonts w:asciiTheme="minorHAnsi" w:hAnsiTheme="minorHAnsi" w:cstheme="minorBidi"/>
-      <w:lang w:val="en-US" w:eastAsia="en-US"/>
-    </w:rPr>
-    <w:tblPr>
-      <w:tblStyleRowBandSize w:val="1"/>
-      <w:tblStyleColBandSize w:val="1"/>
-      <w:tblBorders>
-        <w:top w:val="single" w:sz="8" w:space="0" w:color="A5A5A5" w:themeColor="accent3"/>
-        <w:left w:val="single" w:sz="8" w:space="0" w:color="A5A5A5" w:themeColor="accent3"/>
-        <w:bottom w:val="single" w:sz="8" w:space="0" w:color="A5A5A5" w:themeColor="accent3"/>
-        <w:right w:val="single" w:sz="8" w:space="0" w:color="A5A5A5" w:themeColor="accent3"/>
-      </w:tblBorders>
-    </w:tblPr>
-    <w:tblStylePr w:type="firstRow">
-      <w:pPr>
-        <w:spacing w:before="0" w:after="0" w:line="240" w:lineRule="auto"/>
-      </w:pPr>
-      <w:rPr>
-        <w:b/>
-        <w:bCs/>
-        <w:color w:val="FFFFFF" w:themeColor="background1"/>
-      </w:rPr>
-      <w:tblPr/>
-      <w:tcPr>
-        <w:shd w:val="clear" w:color="auto" w:fill="A5A5A5" w:themeFill="accent3"/>
-      </w:tcPr>
-    </w:tblStylePr>
-    <w:tblStylePr w:type="lastRow">
-      <w:pPr>
-        <w:spacing w:before="0" w:after="0" w:line="240" w:lineRule="auto"/>
-      </w:pPr>
-      <w:rPr>
-        <w:b/>
-        <w:bCs/>
-      </w:rPr>
-      <w:tblPr/>
-      <w:tcPr>
-        <w:tcBorders>
-          <w:top w:val="double" w:sz="6" w:space="0" w:color="A5A5A5" w:themeColor="accent3"/>
-          <w:left w:val="single" w:sz="8" w:space="0" w:color="A5A5A5" w:themeColor="accent3"/>
-          <w:bottom w:val="single" w:sz="8" w:space="0" w:color="A5A5A5" w:themeColor="accent3"/>
-          <w:right w:val="single" w:sz="8" w:space="0" w:color="A5A5A5" w:themeColor="accent3"/>
-        </w:tcBorders>
-      </w:tcPr>
-    </w:tblStylePr>
-    <w:tblStylePr w:type="firstCol">
-      <w:rPr>
-        <w:b/>
-        <w:bCs/>
-      </w:rPr>
-    </w:tblStylePr>
-    <w:tblStylePr w:type="lastCol">
-      <w:rPr>
-        <w:b/>
-        <w:bCs/>
-      </w:rPr>
-    </w:tblStylePr>
-    <w:tblStylePr w:type="band1Vert">
-      <w:tblPr/>
-      <w:tcPr>
-        <w:tcBorders>
-          <w:top w:val="single" w:sz="8" w:space="0" w:color="A5A5A5" w:themeColor="accent3"/>
-          <w:left w:val="single" w:sz="8" w:space="0" w:color="A5A5A5" w:themeColor="accent3"/>
-          <w:bottom w:val="single" w:sz="8" w:space="0" w:color="A5A5A5" w:themeColor="accent3"/>
-          <w:right w:val="single" w:sz="8" w:space="0" w:color="A5A5A5" w:themeColor="accent3"/>
-        </w:tcBorders>
-      </w:tcPr>
-    </w:tblStylePr>
-    <w:tblStylePr w:type="band1Horz">
-      <w:tblPr/>
-      <w:tcPr>
-        <w:tcBorders>
-          <w:top w:val="single" w:sz="8" w:space="0" w:color="A5A5A5" w:themeColor="accent3"/>
-          <w:left w:val="single" w:sz="8" w:space="0" w:color="A5A5A5" w:themeColor="accent3"/>
-          <w:bottom w:val="single" w:sz="8" w:space="0" w:color="A5A5A5" w:themeColor="accent3"/>
-          <w:right w:val="single" w:sz="8" w:space="0" w:color="A5A5A5" w:themeColor="accent3"/>
-        </w:tcBorders>
-      </w:tcPr>
-    </w:tblStylePr>
-  </w:style>
-  <w:style w:type="paragraph" w:styleId="ListParagraph">
-    <w:name w:val="List Paragraph"/>
-    <w:basedOn w:val="Normal"/>
-    <w:uiPriority w:val="34"/>
-    <w:qFormat/>
-    <w:rsid w:val="00A77EC6"/>
-    <w:pPr>
-      <w:ind w:left="720"/>
-      <w:contextualSpacing/>
-    </w:pPr>
-  </w:style>
-  <w:style w:type="paragraph" w:styleId="Header">
-    <w:name w:val="header"/>
-    <w:basedOn w:val="Normal"/>
-    <w:link w:val="HeaderChar"/>
-    <w:uiPriority w:val="99"/>
-    <w:unhideWhenUsed/>
-    <w:rsid w:val="006624A8"/>
-    <w:pPr>
-      <w:tabs>
-        <w:tab w:val="center" w:pos="4513"/>
-        <w:tab w:val="right" w:pos="9026"/>
-      </w:tabs>
-    </w:pPr>
-  </w:style>
-  <w:style w:type="character" w:customStyle="1" w:styleId="HeaderChar">
-    <w:name w:val="Header Char"/>
-    <w:basedOn w:val="DefaultParagraphFont"/>
-    <w:link w:val="Header"/>
-    <w:uiPriority w:val="99"/>
-    <w:rsid w:val="006624A8"/>
-  </w:style>
-  <w:style w:type="paragraph" w:styleId="Footer">
-    <w:name w:val="footer"/>
-    <w:basedOn w:val="Normal"/>
-    <w:link w:val="FooterChar"/>
-    <w:uiPriority w:val="99"/>
-    <w:unhideWhenUsed/>
-    <w:rsid w:val="006624A8"/>
-    <w:pPr>
-      <w:tabs>
-        <w:tab w:val="center" w:pos="4513"/>
-        <w:tab w:val="right" w:pos="9026"/>
-      </w:tabs>
-    </w:pPr>
-  </w:style>
-  <w:style w:type="character" w:customStyle="1" w:styleId="FooterChar">
-    <w:name w:val="Footer Char"/>
-    <w:basedOn w:val="DefaultParagraphFont"/>
-    <w:link w:val="Footer"/>
-    <w:uiPriority w:val="99"/>
-    <w:rsid w:val="006624A8"/>
-  </w:style>
-</w:styles>
-</file>
-
-<file path=word/stylesWithEffects.xml><?xml version="1.0" encoding="utf-8"?>
-<w:styles xmlns:wpc="http://schemas.microsoft.com/office/word/2010/wordprocessingCanvas" xmlns:mc="http://schemas.openxmlformats.org/markup-compatibility/2006" xmlns:o="urn:schemas-microsoft-com:office:office" xmlns:r="http://schemas.openxmlformats.org/officeDocument/2006/relationships" xmlns:m="http://schemas.openxmlformats.org/officeDocument/2006/math" xmlns:v="urn:schemas-microsoft-com:vml" xmlns:wp14="http://schemas.microsoft.com/office/word/2010/wordprocessingDrawing" xmlns:wp="http://schemas.openxmlformats.org/drawingml/2006/wordprocessingDrawing" xmlns:w10="urn:schemas-microsoft-com:office:word" xmlns:w="http://schemas.openxmlformats.org/wordprocessingml/2006/main" xmlns:w14="http://schemas.microsoft.com/office/word/2010/wordml" xmlns:wpg="http://schemas.microsoft.com/office/word/2010/wordprocessingGroup" xmlns:wpi="http://schemas.microsoft.com/office/word/2010/wordprocessingInk" xmlns:wne="http://schemas.microsoft.com/office/word/2006/wordml" xmlns:wps="http://schemas.microsoft.com/office/word/2010/wordprocessingShape" mc:Ignorable="w14 wp14">
-  <w:docDefaults>
-    <w:rPrDefault>
-      <w:rPr>
-        <w:rFonts w:ascii="Times New Roman" w:eastAsiaTheme="minorEastAsia" w:hAnsi="Times New Roman" w:cs="Times New Roman"/>
-        <w:sz w:val="22"/>
-        <w:szCs w:val="22"/>
-        <w:lang w:val="en-GB" w:eastAsia="en-GB" w:bidi="ar-SA"/>
-      </w:rPr>
-    </w:rPrDefault>
-    <w:pPrDefault/>
-  </w:docDefaults>
-  <w:latentStyles w:defLockedState="0" w:defUIPriority="99" w:defSemiHidden="1" w:defUnhideWhenUsed="1" w:defQFormat="0" w:count="267">
-    <w:lsdException w:name="Normal" w:semiHidden="0" w:uiPriority="0" w:unhideWhenUsed="0" w:qFormat="1"/>
-    <w:lsdException w:name="heading 1" w:semiHidden="0" w:uiPriority="9" w:unhideWhenUsed="0" w:qFormat="1"/>
-    <w:lsdException w:name="heading 2" w:uiPriority="9" w:qFormat="1"/>
-    <w:lsdException w:name="heading 3" w:uiPriority="9" w:qFormat="1"/>
-    <w:lsdException w:name="heading 4" w:uiPriority="9" w:qFormat="1"/>
-    <w:lsdException w:name="heading 5" w:uiPriority="9" w:qFormat="1"/>
-    <w:lsdException w:name="heading 6" w:uiPriority="9" w:qFormat="1"/>
-    <w:lsdException w:name="heading 7" w:uiPriority="9" w:qFormat="1"/>
-    <w:lsdException w:name="heading 8" w:uiPriority="9" w:qFormat="1"/>
-    <w:lsdException w:name="heading 9" w:uiPriority="9" w:qFormat="1"/>
-    <w:lsdException w:name="toc 1" w:uiPriority="39"/>
-    <w:lsdException w:name="toc 2" w:uiPriority="39"/>
-    <w:lsdException w:name="toc 3" w:uiPriority="39"/>
-    <w:lsdException w:name="toc 4" w:uiPriority="39"/>
-    <w:lsdException w:name="toc 5" w:uiPriority="39"/>
-    <w:lsdException w:name="toc 6" w:uiPriority="39"/>
-    <w:lsdException w:name="toc 7" w:uiPriority="39"/>
-    <w:lsdException w:name="toc 8" w:uiPriority="39"/>
-    <w:lsdException w:name="toc 9" w:uiPriority="39"/>
-    <w:lsdException w:name="caption" w:uiPriority="35" w:qFormat="1"/>
-    <w:lsdException w:name="Title" w:semiHidden="0" w:uiPriority="10" w:unhideWhenUsed="0" w:qFormat="1"/>
-    <w:lsdException w:name="Default Paragraph Font" w:uiPriority="1"/>
-    <w:lsdException w:name="Subtitle" w:semiHidden="0" w:uiPriority="11" w:unhideWhenUsed="0" w:qFormat="1"/>
-    <w:lsdException w:name="Strong" w:semiHidden="0" w:uiPriority="22" w:unhideWhenUsed="0" w:qFormat="1"/>
-    <w:lsdException w:name="Emphasis" w:semiHidden="0" w:uiPriority="20" w:unhideWhenUsed="0" w:qFormat="1"/>
-    <w:lsdException w:name="Table Grid" w:semiHidden="0" w:uiPriority="59" w:unhideWhenUsed="0"/>
-    <w:lsdException w:name="Placeholder Text" w:unhideWhenUsed="0"/>
-    <w:lsdException w:name="No Spacing" w:semiHidden="0" w:uiPriority="1" w:unhideWhenUsed="0" w:qFormat="1"/>
-    <w:lsdException w:name="Light Shading" w:semiHidden="0" w:uiPriority="60" w:unhideWhenUsed="0"/>
-    <w:lsdException w:name="Light List" w:semiHidden="0" w:uiPriority="61" w:unhideWhenUsed="0"/>
-    <w:lsdException w:name="Light Grid" w:semiHidden="0" w:uiPriority="62" w:unhideWhenUsed="0"/>
-    <w:lsdException w:name="Medium Shading 1" w:semiHidden="0" w:uiPriority="63" w:unhideWhenUsed="0"/>
-    <w:lsdException w:name="Medium Shading 2" w:semiHidden="0" w:uiPriority="64" w:unhideWhenUsed="0"/>
-    <w:lsdException w:name="Medium List 1" w:semiHidden="0" w:uiPriority="65" w:unhideWhenUsed="0"/>
-    <w:lsdException w:name="Medium List 2" w:semiHidden="0" w:uiPriority="66" w:unhideWhenUsed="0"/>
-    <w:lsdException w:name="Medium Grid 1" w:semiHidden="0" w:uiPriority="67" w:unhideWhenUsed="0"/>
-    <w:lsdException w:name="Medium Grid 2" w:semiHidden="0" w:uiPriority="68" w:unhideWhenUsed="0"/>
-    <w:lsdException w:name="Medium Grid 3" w:semiHidden="0" w:uiPriority="69" w:unhideWhenUsed="0"/>
-    <w:lsdException w:name="Dark List" w:semiHidden="0" w:uiPriority="70" w:unhideWhenUsed="0"/>
-    <w:lsdException w:name="Colorful Shading" w:semiHidden="0" w:uiPriority="71" w:unhideWhenUsed="0"/>
-    <w:lsdException w:name="Colorful List" w:semiHidden="0" w:uiPriority="72" w:unhideWhenUsed="0"/>
-    <w:lsdException w:name="Colorful Grid" w:semiHidden="0" w:uiPriority="73" w:unhideWhenUsed="0"/>
-    <w:lsdException w:name="Light Shading Accent 1" w:semiHidden="0" w:uiPriority="60" w:unhideWhenUsed="0"/>
-    <w:lsdException w:name="Light List Accent 1" w:semiHidden="0" w:uiPriority="61" w:unhideWhenUsed="0"/>
-    <w:lsdException w:name="Light Grid Accent 1" w:semiHidden="0" w:uiPriority="62" w:unhideWhenUsed="0"/>
-    <w:lsdException w:name="Medium Shading 1 Accent 1" w:semiHidden="0" w:uiPriority="63" w:unhideWhenUsed="0"/>
-    <w:lsdException w:name="Medium Shading 2 Accent 1" w:semiHidden="0" w:uiPriority="64" w:unhideWhenUsed="0"/>
-    <w:lsdException w:name="Medium List 1 Accent 1" w:semiHidden="0" w:uiPriority="65" w:unhideWhenUsed="0"/>
-    <w:lsdException w:name="Revision" w:unhideWhenUsed="0"/>
-    <w:lsdException w:name="List Paragraph" w:semiHidden="0" w:uiPriority="34" w:unhideWhenUsed="0" w:qFormat="1"/>
-    <w:lsdException w:name="Quote" w:semiHidden="0" w:uiPriority="29" w:unhideWhenUsed="0" w:qFormat="1"/>
-    <w:lsdException w:name="Intense Quote" w:semiHidden="0" w:uiPriority="30" w:unhideWhenUsed="0" w:qFormat="1"/>
-    <w:lsdException w:name="Medium List 2 Accent 1" w:semiHidden="0" w:uiPriority="66" w:unhideWhenUsed="0"/>
-    <w:lsdException w:name="Medium Grid 1 Accent 1" w:semiHidden="0" w:uiPriority="67" w:unhideWhenUsed="0"/>
-    <w:lsdException w:name="Medium Grid 2 Accent 1" w:semiHidden="0" w:uiPriority="68" w:unhideWhenUsed="0"/>
-    <w:lsdException w:name="Medium Grid 3 Accent 1" w:semiHidden="0" w:uiPriority="69" w:unhideWhenUsed="0"/>
-    <w:lsdException w:name="Dark List Accent 1" w:semiHidden="0" w:uiPriority="70" w:unhideWhenUsed="0"/>
-    <w:lsdException w:name="Colorful Shading Accent 1" w:semiHidden="0" w:uiPriority="71" w:unhideWhenUsed="0"/>
-    <w:lsdException w:name="Colorful List Accent 1" w:semiHidden="0" w:uiPriority="72" w:unhideWhenUsed="0"/>
-    <w:lsdException w:name="Colorful Grid Accent 1" w:semiHidden="0" w:uiPriority="73" w:unhideWhenUsed="0"/>
-    <w:lsdException w:name="Light Shading Accent 2" w:semiHidden="0" w:uiPriority="60" w:unhideWhenUsed="0"/>
-    <w:lsdException w:name="Light List Accent 2" w:semiHidden="0" w:uiPriority="61" w:unhideWhenUsed="0"/>
-    <w:lsdException w:name="Light Grid Accent 2" w:semiHidden="0" w:uiPriority="62" w:unhideWhenUsed="0"/>
-    <w:lsdException w:name="Medium Shading 1 Accent 2" w:semiHidden="0" w:uiPriority="63" w:unhideWhenUsed="0"/>
-    <w:lsdException w:name="Medium Shading 2 Accent 2" w:semiHidden="0" w:uiPriority="64" w:unhideWhenUsed="0"/>
-    <w:lsdException w:name="Medium List 1 Accent 2" w:semiHidden="0" w:uiPriority="65" w:unhideWhenUsed="0"/>
-    <w:lsdException w:name="Medium List 2 Accent 2" w:semiHidden="0" w:uiPriority="66" w:unhideWhenUsed="0"/>
-    <w:lsdException w:name="Medium Grid 1 Accent 2" w:semiHidden="0" w:uiPriority="67" w:unhideWhenUsed="0"/>
-    <w:lsdException w:name="Medium Grid 2 Accent 2" w:semiHidden="0" w:uiPriority="68" w:unhideWhenUsed="0"/>
-    <w:lsdException w:name="Medium Grid 3 Accent 2" w:semiHidden="0" w:uiPriority="69" w:unhideWhenUsed="0"/>
-    <w:lsdException w:name="Dark List Accent 2" w:semiHidden="0" w:uiPriority="70" w:unhideWhenUsed="0"/>
-    <w:lsdException w:name="Colorful Shading Accent 2" w:semiHidden="0" w:uiPriority="71" w:unhideWhenUsed="0"/>
-    <w:lsdException w:name="Colorful List Accent 2" w:semiHidden="0" w:uiPriority="72" w:unhideWhenUsed="0"/>
-    <w:lsdException w:name="Colorful Grid Accent 2" w:semiHidden="0" w:uiPriority="73" w:unhideWhenUsed="0"/>
-    <w:lsdException w:name="Light Shading Accent 3" w:semiHidden="0" w:uiPriority="60" w:unhideWhenUsed="0"/>
-    <w:lsdException w:name="Light List Accent 3" w:semiHidden="0" w:uiPriority="61" w:unhideWhenUsed="0"/>
-    <w:lsdException w:name="Light Grid Accent 3" w:semiHidden="0" w:uiPriority="62" w:unhideWhenUsed="0"/>
-    <w:lsdException w:name="Medium Shading 1 Accent 3" w:semiHidden="0" w:uiPriority="63" w:unhideWhenUsed="0"/>
-    <w:lsdException w:name="Medium Shading 2 Accent 3" w:semiHidden="0" w:uiPriority="64" w:unhideWhenUsed="0"/>
-    <w:lsdException w:name="Medium List 1 Accent 3" w:semiHidden="0" w:uiPriority="65" w:unhideWhenUsed="0"/>
-    <w:lsdException w:name="Medium List 2 Accent 3" w:semiHidden="0" w:uiPriority="66" w:unhideWhenUsed="0"/>
-    <w:lsdException w:name="Medium Grid 1 Accent 3" w:semiHidden="0" w:uiPriority="67" w:unhideWhenUsed="0"/>
-    <w:lsdException w:name="Medium Grid 2 Accent 3" w:semiHidden="0" w:uiPriority="68" w:unhideWhenUsed="0"/>
-    <w:lsdException w:name="Medium Grid 3 Accent 3" w:semiHidden="0" w:uiPriority="69" w:unhideWhenUsed="0"/>
-    <w:lsdException w:name="Dark List Accent 3" w:semiHidden="0" w:uiPriority="70" w:unhideWhenUsed="0"/>
-    <w:lsdException w:name="Colorful Shading Accent 3" w:semiHidden="0" w:uiPriority="71" w:unhideWhenUsed="0"/>
-    <w:lsdException w:name="Colorful List Accent 3" w:semiHidden="0" w:uiPriority="72" w:unhideWhenUsed="0"/>
-    <w:lsdException w:name="Colorful Grid Accent 3" w:semiHidden="0" w:uiPriority="73" w:unhideWhenUsed="0"/>
-    <w:lsdException w:name="Light Shading Accent 4" w:semiHidden="0" w:uiPriority="60" w:unhideWhenUsed="0"/>
-    <w:lsdException w:name="Light List Accent 4" w:semiHidden="0" w:uiPriority="61" w:unhideWhenUsed="0"/>
-    <w:lsdException w:name="Light Grid Accent 4" w:semiHidden="0" w:uiPriority="62" w:unhideWhenUsed="0"/>
-    <w:lsdException w:name="Medium Shading 1 Accent 4" w:semiHidden="0" w:uiPriority="63" w:unhideWhenUsed="0"/>
-    <w:lsdException w:name="Medium Shading 2 Accent 4" w:semiHidden="0" w:uiPriority="64" w:unhideWhenUsed="0"/>
-    <w:lsdException w:name="Medium List 1 Accent 4" w:semiHidden="0" w:uiPriority="65" w:unhideWhenUsed="0"/>
-    <w:lsdException w:name="Medium List 2 Accent 4" w:semiHidden="0" w:uiPriority="66" w:unhideWhenUsed="0"/>
-    <w:lsdException w:name="Medium Grid 1 Accent 4" w:semiHidden="0" w:uiPriority="67" w:unhideWhenUsed="0"/>
-    <w:lsdException w:name="Medium Grid 2 Accent 4" w:semiHidden="0" w:uiPriority="68" w:unhideWhenUsed="0"/>
-    <w:lsdException w:name="Medium Grid 3 Accent 4" w:semiHidden="0" w:uiPriority="69" w:unhideWhenUsed="0"/>
-    <w:lsdException w:name="Dark List Accent 4" w:semiHidden="0" w:uiPriority="70" w:unhideWhenUsed="0"/>
-    <w:lsdException w:name="Colorful Shading Accent 4" w:semiHidden="0" w:uiPriority="71" w:unhideWhenUsed="0"/>
-    <w:lsdException w:name="Colorful List Accent 4" w:semiHidden="0" w:uiPriority="72" w:unhideWhenUsed="0"/>
-    <w:lsdException w:name="Colorful Grid Accent 4" w:semiHidden="0" w:uiPriority="73" w:unhideWhenUsed="0"/>
-    <w:lsdException w:name="Light Shading Accent 5" w:semiHidden="0" w:uiPriority="60" w:unhideWhenUsed="0"/>
-    <w:lsdException w:name="Light List Accent 5" w:semiHidden="0" w:uiPriority="61" w:unhideWhenUsed="0"/>
-    <w:lsdException w:name="Light Grid Accent 5" w:semiHidden="0" w:uiPriority="62" w:unhideWhenUsed="0"/>
-    <w:lsdException w:name="Medium Shading 1 Accent 5" w:semiHidden="0" w:uiPriority="63" w:unhideWhenUsed="0"/>
-    <w:lsdException w:name="Medium Shading 2 Accent 5" w:semiHidden="0" w:uiPriority="64" w:unhideWhenUsed="0"/>
-    <w:lsdException w:name="Medium List 1 Accent 5" w:semiHidden="0" w:uiPriority="65" w:unhideWhenUsed="0"/>
-    <w:lsdException w:name="Medium List 2 Accent 5" w:semiHidden="0" w:uiPriority="66" w:unhideWhenUsed="0"/>
-    <w:lsdException w:name="Medium Grid 1 Accent 5" w:semiHidden="0" w:uiPriority="67" w:unhideWhenUsed="0"/>
-    <w:lsdException w:name="Medium Grid 2 Accent 5" w:semiHidden="0" w:uiPriority="68" w:unhideWhenUsed="0"/>
-    <w:lsdException w:name="Medium Grid 3 Accent 5" w:semiHidden="0" w:uiPriority="69" w:unhideWhenUsed="0"/>
-    <w:lsdException w:name="Dark List Accent 5" w:semiHidden="0" w:uiPriority="70" w:unhideWhenUsed="0"/>
-    <w:lsdException w:name="Colorful Shading Accent 5" w:semiHidden="0" w:uiPriority="71" w:unhideWhenUsed="0"/>
-    <w:lsdException w:name="Colorful List Accent 5" w:semiHidden="0" w:uiPriority="72" w:unhideWhenUsed="0"/>
-    <w:lsdException w:name="Colorful Grid Accent 5" w:semiHidden="0" w:uiPriority="73" w:unhideWhenUsed="0"/>
-    <w:lsdException w:name="Light Shading Accent 6" w:semiHidden="0" w:uiPriority="60" w:unhideWhenUsed="0"/>
-    <w:lsdException w:name="Light List Accent 6" w:semiHidden="0" w:uiPriority="61" w:unhideWhenUsed="0"/>
-    <w:lsdException w:name="Light Grid Accent 6" w:semiHidden="0" w:uiPriority="62" w:unhideWhenUsed="0"/>
-    <w:lsdException w:name="Medium Shading 1 Accent 6" w:semiHidden="0" w:uiPriority="63" w:unhideWhenUsed="0"/>
-    <w:lsdException w:name="Medium Shading 2 Accent 6" w:semiHidden="0" w:uiPriority="64" w:unhideWhenUsed="0"/>
-    <w:lsdException w:name="Medium List 1 Accent 6" w:semiHidden="0" w:uiPriority="65" w:unhideWhenUsed="0"/>
-    <w:lsdException w:name="Medium List 2 Accent 6" w:semiHidden="0" w:uiPriority="66" w:unhideWhenUsed="0"/>
-    <w:lsdException w:name="Medium Grid 1 Accent 6" w:semiHidden="0" w:uiPriority="67" w:unhideWhenUsed="0"/>
-    <w:lsdException w:name="Medium Grid 2 Accent 6" w:semiHidden="0" w:uiPriority="68" w:unhideWhenUsed="0"/>
-    <w:lsdException w:name="Medium Grid 3 Accent 6" w:semiHidden="0" w:uiPriority="69" w:unhideWhenUsed="0"/>
-    <w:lsdException w:name="Dark List Accent 6" w:semiHidden="0" w:uiPriority="70" w:unhideWhenUsed="0"/>
-    <w:lsdException w:name="Colorful Shading Accent 6" w:semiHidden="0" w:uiPriority="71" w:unhideWhenUsed="0"/>
-    <w:lsdException w:name="Colorful List Accent 6" w:semiHidden="0" w:uiPriority="72" w:unhideWhenUsed="0"/>
-    <w:lsdException w:name="Colorful Grid Accent 6" w:semiHidden="0" w:uiPriority="73" w:unhideWhenUsed="0"/>
-    <w:lsdException w:name="Subtle Emphasis" w:semiHidden="0" w:uiPriority="19" w:unhideWhenUsed="0" w:qFormat="1"/>
-    <w:lsdException w:name="Intense Emphasis" w:semiHidden="0" w:uiPriority="21" w:unhideWhenUsed="0" w:qFormat="1"/>
-    <w:lsdException w:name="Subtle Reference" w:semiHidden="0" w:uiPriority="31" w:unhideWhenUsed="0" w:qFormat="1"/>
-    <w:lsdException w:name="Intense Reference" w:semiHidden="0" w:uiPriority="32" w:unhideWhenUsed="0" w:qFormat="1"/>
-    <w:lsdException w:name="Book Title" w:semiHidden="0" w:uiPriority="33" w:unhideWhenUsed="0" w:qFormat="1"/>
-    <w:lsdException w:name="Bibliography" w:uiPriority="37"/>
-    <w:lsdException w:name="TOC Heading" w:uiPriority="39" w:qFormat="1"/>
+  <w:latentStyles w:defLockedState="0" w:defUIPriority="99" w:defSemiHidden="0" w:defUnhideWhenUsed="0" w:defQFormat="0" w:count="372">
+    <w:lsdException w:name="Normal" w:uiPriority="0" w:qFormat="1"/>
+    <w:lsdException w:name="heading 1" w:uiPriority="9" w:qFormat="1"/>
+    <w:lsdException w:name="heading 2" w:semiHidden="1" w:uiPriority="9" w:unhideWhenUsed="1" w:qFormat="1"/>
+    <w:lsdException w:name="heading 3" w:semiHidden="1" w:uiPriority="9" w:unhideWhenUsed="1" w:qFormat="1"/>
+    <w:lsdException w:name="heading 4" w:semiHidden="1" w:uiPriority="9" w:unhideWhenUsed="1" w:qFormat="1"/>
+    <w:lsdException w:name="heading 5" w:semiHidden="1" w:uiPriority="9" w:unhideWhenUsed="1" w:qFormat="1"/>
+    <w:lsdException w:name="heading 6" w:semiHidden="1" w:uiPriority="9" w:unhideWhenUsed="1" w:qFormat="1"/>
+    <w:lsdException w:name="heading 7" w:semiHidden="1" w:uiPriority="9" w:unhideWhenUsed="1" w:qFormat="1"/>
+    <w:lsdException w:name="heading 8" w:semiHidden="1" w:uiPriority="9" w:unhideWhenUsed="1" w:qFormat="1"/>
+    <w:lsdException w:name="heading 9" w:semiHidden="1" w:uiPriority="9" w:unhideWhenUsed="1" w:qFormat="1"/>
+    <w:lsdException w:name="index 1" w:semiHidden="1" w:unhideWhenUsed="1"/>
+    <w:lsdException w:name="index 2" w:semiHidden="1" w:unhideWhenUsed="1"/>
+    <w:lsdException w:name="index 3" w:semiHidden="1" w:unhideWhenUsed="1"/>
+    <w:lsdException w:name="index 4" w:semiHidden="1" w:unhideWhenUsed="1"/>
+    <w:lsdException w:name="index 5" w:semiHidden="1" w:unhideWhenUsed="1"/>
+    <w:lsdException w:name="index 6" w:semiHidden="1" w:unhideWhenUsed="1"/>
+    <w:lsdException w:name="index 7" w:semiHidden="1" w:unhideWhenUsed="1"/>
+    <w:lsdException w:name="index 8" w:semiHidden="1" w:unhideWhenUsed="1"/>
+    <w:lsdException w:name="index 9" w:semiHidden="1" w:unhideWhenUsed="1"/>
+    <w:lsdException w:name="toc 1" w:semiHidden="1" w:uiPriority="39" w:unhideWhenUsed="1"/>
+    <w:lsdException w:name="toc 2" w:semiHidden="1" w:uiPriority="39" w:unhideWhenUsed="1"/>
+    <w:lsdException w:name="toc 3" w:semiHidden="1" w:uiPriority="39" w:unhideWhenUsed="1"/>
+    <w:lsdException w:name="toc 4" w:semiHidden="1" w:uiPriority="39" w:unhideWhenUsed="1"/>
+    <w:lsdException w:name="toc 5" w:semiHidden="1" w:uiPriority="39" w:unhideWhenUsed="1"/>
+    <w:lsdException w:name="toc 6" w:semiHidden="1" w:uiPriority="39" w:unhideWhenUsed="1"/>
+    <w:lsdException w:name="toc 7" w:semiHidden="1" w:uiPriority="39" w:unhideWhenUsed="1"/>
+    <w:lsdException w:name="toc 8" w:semiHidden="1" w:uiPriority="39" w:unhideWhenUsed="1"/>
+    <w:lsdException w:name="toc 9" w:semiHidden="1" w:uiPriority="39" w:unhideWhenUsed="1"/>
+    <w:lsdException w:name="Normal Indent" w:semiHidden="1" w:unhideWhenUsed="1"/>
+    <w:lsdException w:name="footnote text" w:semiHidden="1" w:unhideWhenUsed="1"/>
+    <w:lsdException w:name="annotation text" w:semiHidden="1" w:unhideWhenUsed="1"/>
+    <w:lsdException w:name="header" w:semiHidden="1" w:unhideWhenUsed="1"/>
+    <w:lsdException w:name="footer" w:semiHidden="1" w:unhideWhenUsed="1"/>
+    <w:lsdException w:name="index heading" w:semiHidden="1" w:unhideWhenUsed="1"/>
+    <w:lsdException w:name="caption" w:semiHidden="1" w:uiPriority="35" w:unhideWhenUsed="1" w:qFormat="1"/>
+    <w:lsdException w:name="table of figures" w:semiHidden="1" w:unhideWhenUsed="1"/>
+    <w:lsdException w:name="envelope address" w:semiHidden="1" w:unhideWhenUsed="1"/>
+    <w:lsdException w:name="envelope return" w:semiHidden="1" w:unhideWhenUsed="1"/>
+    <w:lsdException w:name="footnote reference" w:semiHidden="1" w:unhideWhenUsed="1"/>
+    <w:lsdException w:name="annotation reference" w:semiHidden="1" w:unhideWhenUsed="1"/>
+    <w:lsdException w:name="line number" w:semiHidden="1" w:unhideWhenUsed="1"/>
+    <w:lsdException w:name="page number" w:semiHidden="1" w:unhideWhenUsed="1"/>
+    <w:lsdException w:name="endnote reference" w:semiHidden="1" w:unhideWhenUsed="1"/>
+    <w:lsdException w:name="endnote text" w:semiHidden="1" w:unhideWhenUsed="1"/>
+    <w:lsdException w:name="table of authorities" w:semiHidden="1" w:unhideWhenUsed="1"/>
+    <w:lsdException w:name="macro" w:semiHidden="1" w:unhideWhenUsed="1"/>
+    <w:lsdException w:name="toa heading" w:semiHidden="1" w:unhideWhenUsed="1"/>
+    <w:lsdException w:name="List" w:semiHidden="1" w:unhideWhenUsed="1"/>
+    <w:lsdException w:name="List Bullet" w:semiHidden="1" w:unhideWhenUsed="1"/>
+    <w:lsdException w:name="List Number" w:semiHidden="1" w:unhideWhenUsed="1"/>
+    <w:lsdException w:name="List 2" w:semiHidden="1" w:unhideWhenUsed="1"/>
+    <w:lsdException w:name="List 3" w:semiHidden="1" w:unhideWhenUsed="1"/>
+    <w:lsdException w:name="List 4" w:semiHidden="1" w:unhideWhenUsed="1"/>
+    <w:lsdException w:name="List 5" w:semiHidden="1" w:unhideWhenUsed="1"/>
+    <w:lsdException w:name="List Bullet 2" w:semiHidden="1" w:unhideWhenUsed="1"/>
+    <w:lsdException w:name="List Bullet 3" w:semiHidden="1" w:unhideWhenUsed="1"/>
+    <w:lsdException w:name="List Bullet 4" w:semiHidden="1" w:unhideWhenUsed="1"/>
+    <w:lsdException w:name="List Bullet 5" w:semiHidden="1" w:unhideWhenUsed="1"/>
+    <w:lsdException w:name="List Number 2" w:semiHidden="1" w:unhideWhenUsed="1"/>
+    <w:lsdException w:name="List Number 3" w:semiHidden="1" w:unhideWhenUsed="1"/>
+    <w:lsdException w:name="List Number 4" w:semiHidden="1" w:unhideWhenUsed="1"/>
+    <w:lsdException w:name="List Number 5" w:semiHidden="1" w:unhideWhenUsed="1"/>
+    <w:lsdException w:name="Title" w:uiPriority="10" w:qFormat="1"/>
+    <w:lsdException w:name="Closing" w:semiHidden="1" w:unhideWhenUsed="1"/>
+    <w:lsdException w:name="Signature" w:semiHidden="1" w:unhideWhenUsed="1"/>
+    <w:lsdException w:name="Default Paragraph Font" w:semiHidden="1" w:uiPriority="1" w:unhideWhenUsed="1"/>
+    <w:lsdException w:name="Body Text" w:semiHidden="1" w:unhideWhenUsed="1"/>
+    <w:lsdException w:name="Body Text Indent" w:semiHidden="1" w:unhideWhenUsed="1"/>
+    <w:lsdException w:name="List Continue" w:semiHidden="1" w:unhideWhenUsed="1"/>
+    <w:lsdException w:name="List Continue 2" w:semiHidden="1" w:unhideWhenUsed="1"/>
+    <w:lsdException w:name="List Continue 3" w:semiHidden="1" w:unhideWhenUsed="1"/>
+    <w:lsdException w:name="List Continue 4" w:semiHidden="1" w:unhideWhenUsed="1"/>
+    <w:lsdException w:name="List Continue 5" w:semiHidden="1" w:unhideWhenUsed="1"/>
+    <w:lsdException w:name="Message Header" w:semiHidden="1" w:unhideWhenUsed="1"/>
+    <w:lsdException w:name="Subtitle" w:uiPriority="11" w:qFormat="1"/>
+    <w:lsdException w:name="Salutation" w:semiHidden="1" w:unhideWhenUsed="1"/>
+    <w:lsdException w:name="Date" w:semiHidden="1" w:unhideWhenUsed="1"/>
+    <w:lsdException w:name="Body Text First Indent" w:semiHidden="1" w:unhideWhenUsed="1"/>
+    <w:lsdException w:name="Body Text First Indent 2" w:semiHidden="1" w:unhideWhenUsed="1"/>
+    <w:lsdException w:name="Note Heading" w:semiHidden="1" w:unhideWhenUsed="1"/>
+    <w:lsdException w:name="Body Text 2" w:semiHidden="1" w:unhideWhenUsed="1"/>
+    <w:lsdException w:name="Body Text 3" w:semiHidden="1" w:unhideWhenUsed="1"/>
+    <w:lsdException w:name="Body Text Indent 2" w:semiHidden="1" w:unhideWhenUsed="1"/>
+    <w:lsdException w:name="Body Text Indent 3" w:semiHidden="1" w:unhideWhenUsed="1"/>
+    <w:lsdException w:name="Block Text" w:semiHidden="1" w:unhideWhenUsed="1"/>
+    <w:lsdException w:name="Hyperlink" w:semiHidden="1" w:unhideWhenUsed="1"/>
+    <w:lsdException w:name="FollowedHyperlink" w:semiHidden="1" w:unhideWhenUsed="1"/>
+    <w:lsdException w:name="Strong" w:uiPriority="22" w:qFormat="1"/>
+    <w:lsdException w:name="Emphasis" w:uiPriority="20" w:qFormat="1"/>
+    <w:lsdException w:name="Document Map" w:semiHidden="1" w:unhideWhenUsed="1"/>
+    <w:lsdException w:name="Plain Text" w:semiHidden="1" w:unhideWhenUsed="1"/>
+    <w:lsdException w:name="E-mail Signature" w:semiHidden="1" w:unhideWhenUsed="1"/>
+    <w:lsdException w:name="HTML Top of Form" w:semiHidden="1" w:unhideWhenUsed="1"/>
+    <w:lsdException w:name="HTML Bottom of Form" w:semiHidden="1" w:unhideWhenUsed="1"/>
+    <w:lsdException w:name="Normal (Web)" w:semiHidden="1" w:unhideWhenUsed="1"/>
+    <w:lsdException w:name="HTML Acronym" w:semiHidden="1" w:unhideWhenUsed="1"/>
+    <w:lsdException w:name="HTML Address" w:semiHidden="1" w:unhideWhenUsed="1"/>
+    <w:lsdException w:name="HTML Cite" w:semiHidden="1" w:unhideWhenUsed="1"/>
+    <w:lsdException w:name="HTML Code" w:semiHidden="1" w:unhideWhenUsed="1"/>
+    <w:lsdException w:name="HTML Definition" w:semiHidden="1" w:unhideWhenUsed="1"/>
+    <w:lsdException w:name="HTML Keyboard" w:semiHidden="1" w:unhideWhenUsed="1"/>
+    <w:lsdException w:name="HTML Preformatted" w:semiHidden="1" w:unhideWhenUsed="1"/>
+    <w:lsdException w:name="HTML Sample" w:semiHidden="1" w:unhideWhenUsed="1"/>
+    <w:lsdException w:name="HTML Typewriter" w:semiHidden="1" w:unhideWhenUsed="1"/>
+    <w:lsdException w:name="HTML Variable" w:semiHidden="1" w:unhideWhenUsed="1"/>
+    <w:lsdException w:name="Normal Table" w:semiHidden="1" w:unhideWhenUsed="1"/>
+    <w:lsdException w:name="annotation subject" w:semiHidden="1" w:unhideWhenUsed="1"/>
+    <w:lsdException w:name="No List" w:semiHidden="1" w:unhideWhenUsed="1"/>
+    <w:lsdException w:name="Outline List 1" w:semiHidden="1" w:unhideWhenUsed="1"/>
+    <w:lsdException w:name="Outline List 2" w:semiHidden="1" w:unhideWhenUsed="1"/>
+    <w:lsdException w:name="Outline List 3" w:semiHidden="1" w:unhideWhenUsed="1"/>
+    <w:lsdException w:name="Table Simple 1" w:semiHidden="1" w:unhideWhenUsed="1"/>
+    <w:lsdException w:name="Table Simple 2" w:semiHidden="1" w:unhideWhenUsed="1"/>
+    <w:lsdException w:name="Table Simple 3" w:semiHidden="1" w:unhideWhenUsed="1"/>
+    <w:lsdException w:name="Table Classic 1" w:semiHidden="1" w:unhideWhenUsed="1"/>
+    <w:lsdException w:name="Table Classic 2" w:semiHidden="1" w:unhideWhenUsed="1"/>
+    <w:lsdException w:name="Table Classic 3" w:semiHidden="1" w:unhideWhenUsed="1"/>
+    <w:lsdException w:name="Table Classic 4" w:semiHidden="1" w:unhideWhenUsed="1"/>
+    <w:lsdException w:name="Table Colorful 1" w:semiHidden="1" w:unhideWhenUsed="1"/>
+    <w:lsdException w:name="Table Colorful 2" w:semiHidden="1" w:unhideWhenUsed="1"/>
+    <w:lsdException w:name="Table Colorful 3" w:semiHidden="1" w:unhideWhenUsed="1"/>
+    <w:lsdException w:name="Table Columns 1" w:semiHidden="1" w:unhideWhenUsed="1"/>
+    <w:lsdException w:name="Table Columns 2" w:semiHidden="1" w:unhideWhenUsed="1"/>
+    <w:lsdException w:name="Table Columns 3" w:semiHidden="1" w:unhideWhenUsed="1"/>
+    <w:lsdException w:name="Table Columns 4" w:semiHidden="1" w:unhideWhenUsed="1"/>
+    <w:lsdException w:name="Table Columns 5" w:semiHidden="1" w:unhideWhenUsed="1"/>
+    <w:lsdException w:name="Table Grid 1" w:semiHidden="1" w:unhideWhenUsed="1"/>
+    <w:lsdException w:name="Table Grid 2" w:semiHidden="1" w:unhideWhenUsed="1"/>
+    <w:lsdException w:name="Table Grid 3" w:semiHidden="1" w:unhideWhenUsed="1"/>
+    <w:lsdException w:name="Table Grid 4" w:semiHidden="1" w:unhideWhenUsed="1"/>
+    <w:lsdException w:name="Table Grid 5" w:semiHidden="1" w:unhideWhenUsed="1"/>
+    <w:lsdException w:name="Table Grid 6" w:semiHidden="1" w:unhideWhenUsed="1"/>
+    <w:lsdException w:name="Table Grid 7" w:semiHidden="1" w:unhideWhenUsed="1"/>
+    <w:lsdException w:name="Table Grid 8" w:semiHidden="1" w:unhideWhenUsed="1"/>
+    <w:lsdException w:name="Table List 1" w:semiHidden="1" w:unhideWhenUsed="1"/>
+    <w:lsdException w:name="Table List 2" w:semiHidden="1" w:unhideWhenUsed="1"/>
+    <w:lsdException w:name="Table List 3" w:semiHidden="1" w:unhideWhenUsed="1"/>
+    <w:lsdException w:name="Table List 4" w:semiHidden="1" w:unhideWhenUsed="1"/>
+    <w:lsdException w:name="Table List 5" w:semiHidden="1" w:unhideWhenUsed="1"/>
+    <w:lsdException w:name="Table List 6" w:semiHidden="1" w:unhideWhenUsed="1"/>
+    <w:lsdException w:name="Table List 7" w:semiHidden="1" w:unhideWhenUsed="1"/>
+    <w:lsdException w:name="Table List 8" w:semiHidden="1" w:unhideWhenUsed="1"/>
+    <w:lsdException w:name="Table 3D effects 1" w:semiHidden="1" w:unhideWhenUsed="1"/>
+    <w:lsdException w:name="Table 3D effects 2" w:semiHidden="1" w:unhideWhenUsed="1"/>
+    <w:lsdException w:name="Table 3D effects 3" w:semiHidden="1" w:unhideWhenUsed="1"/>
+    <w:lsdException w:name="Table Contemporary" w:semiHidden="1" w:unhideWhenUsed="1"/>
+    <w:lsdException w:name="Table Elegant" w:semiHidden="1" w:unhideWhenUsed="1"/>
+    <w:lsdException w:name="Table Professional" w:semiHidden="1" w:unhideWhenUsed="1"/>
+    <w:lsdException w:name="Table Subtle 1" w:semiHidden="1" w:unhideWhenUsed="1"/>
+    <w:lsdException w:name="Table Subtle 2" w:semiHidden="1" w:unhideWhenUsed="1"/>
+    <w:lsdException w:name="Table Web 1" w:semiHidden="1" w:unhideWhenUsed="1"/>
+    <w:lsdException w:name="Table Web 2" w:semiHidden="1" w:unhideWhenUsed="1"/>
+    <w:lsdException w:name="Table Web 3" w:semiHidden="1" w:unhideWhenUsed="1"/>
+    <w:lsdException w:name="Balloon Text" w:semiHidden="1" w:unhideWhenUsed="1"/>
+    <w:lsdException w:name="Table Grid" w:uiPriority="59"/>
+    <w:lsdException w:name="Table Theme" w:semiHidden="1" w:unhideWhenUsed="1"/>
+    <w:lsdException w:name="Placeholder Text" w:semiHidden="1"/>
+    <w:lsdException w:name="No Spacing" w:uiPriority="1" w:qFormat="1"/>
+    <w:lsdException w:name="Light Shading" w:uiPriority="60"/>
+    <w:lsdException w:name="Light List" w:uiPriority="61"/>
+    <w:lsdException w:name="Light Grid" w:uiPriority="62"/>
+    <w:lsdException w:name="Medium Shading 1" w:uiPriority="63"/>
+    <w:lsdException w:name="Medium Shading 2" w:uiPriority="64"/>
+    <w:lsdException w:name="Medium List 1" w:uiPriority="65"/>
+    <w:lsdException w:name="Medium List 2" w:uiPriority="66"/>
+    <w:lsdException w:name="Medium Grid 1" w:uiPriority="67"/>
+    <w:lsdException w:name="Medium Grid 2" w:uiPriority="68"/>
+    <w:lsdException w:name="Medium Grid 3" w:uiPriority="69"/>
+    <w:lsdException w:name="Dark List" w:uiPriority="70"/>
+    <w:lsdException w:name="Colorful Shading" w:uiPriority="71"/>
+    <w:lsdException w:name="Colorful List" w:uiPriority="72"/>
+    <w:lsdException w:name="Colorful Grid" w:uiPriority="73"/>
+    <w:lsdException w:name="Light Shading Accent 1" w:uiPriority="60"/>
+    <w:lsdException w:name="Light List Accent 1" w:uiPriority="61"/>
+    <w:lsdException w:name="Light Grid Accent 1" w:uiPriority="62"/>
+    <w:lsdException w:name="Medium Shading 1 Accent 1" w:uiPriority="63"/>
+    <w:lsdException w:name="Medium Shading 2 Accent 1" w:uiPriority="64"/>
+    <w:lsdException w:name="Medium List 1 Accent 1" w:uiPriority="65"/>
+    <w:lsdException w:name="Revision" w:semiHidden="1"/>
+    <w:lsdException w:name="List Paragraph" w:uiPriority="34" w:qFormat="1"/>
+    <w:lsdException w:name="Quote" w:uiPriority="29" w:qFormat="1"/>
+    <w:lsdException w:name="Intense Quote" w:uiPriority="30" w:qFormat="1"/>
+    <w:lsdException w:name="Medium List 2 Accent 1" w:uiPriority="66"/>
+    <w:lsdException w:name="Medium Grid 1 Accent 1" w:uiPriority="67"/>
+    <w:lsdException w:name="Medium Grid 2 Accent 1" w:uiPriority="68"/>
+    <w:lsdException w:name="Medium Grid 3 Accent 1" w:uiPriority="69"/>
+    <w:lsdException w:name="Dark List Accent 1" w:uiPriority="70"/>
+    <w:lsdException w:name="Colorful Shading Accent 1" w:uiPriority="71"/>
+    <w:lsdException w:name="Colorful List Accent 1" w:uiPriority="72"/>
+    <w:lsdException w:name="Colorful Grid Accent 1" w:uiPriority="73"/>
+    <w:lsdException w:name="Light Shading Accent 2" w:uiPriority="60"/>
+    <w:lsdException w:name="Light List Accent 2" w:uiPriority="61"/>
+    <w:lsdException w:name="Light Grid Accent 2" w:uiPriority="62"/>
+    <w:lsdException w:name="Medium Shading 1 Accent 2" w:uiPriority="63"/>
+    <w:lsdException w:name="Medium Shading 2 Accent 2" w:uiPriority="64"/>
+    <w:lsdException w:name="Medium List 1 Accent 2" w:uiPriority="65"/>
+    <w:lsdException w:name="Medium List 2 Accent 2" w:uiPriority="66"/>
+    <w:lsdException w:name="Medium Grid 1 Accent 2" w:uiPriority="67"/>
+    <w:lsdException w:name="Medium Grid 2 Accent 2" w:uiPriority="68"/>
+    <w:lsdException w:name="Medium Grid 3 Accent 2" w:uiPriority="69"/>
+    <w:lsdException w:name="Dark List Accent 2" w:uiPriority="70"/>
+    <w:lsdException w:name="Colorful Shading Accent 2" w:uiPriority="71"/>
+    <w:lsdException w:name="Colorful List Accent 2" w:uiPriority="72"/>
+    <w:lsdException w:name="Colorful Grid Accent 2" w:uiPriority="73"/>
+    <w:lsdException w:name="Light Shading Accent 3" w:uiPriority="60"/>
+    <w:lsdException w:name="Light List Accent 3" w:uiPriority="61"/>
+    <w:lsdException w:name="Light Grid Accent 3" w:uiPriority="62"/>
+    <w:lsdException w:name="Medium Shading 1 Accent 3" w:uiPriority="63"/>
+    <w:lsdException w:name="Medium Shading 2 Accent 3" w:uiPriority="64"/>
+    <w:lsdException w:name="Medium List 1 Accent 3" w:uiPriority="65"/>
+    <w:lsdException w:name="Medium List 2 Accent 3" w:uiPriority="66"/>
+    <w:lsdException w:name="Medium Grid 1 Accent 3" w:uiPriority="67"/>
+    <w:lsdException w:name="Medium Grid 2 Accent 3" w:uiPriority="68"/>
+    <w:lsdException w:name="Medium Grid 3 Accent 3" w:uiPriority="69"/>
+    <w:lsdException w:name="Dark List Accent 3" w:uiPriority="70"/>
+    <w:lsdException w:name="Colorful Shading Accent 3" w:uiPriority="71"/>
+    <w:lsdException w:name="Colorful List Accent 3" w:uiPriority="72"/>
+    <w:lsdException w:name="Colorful Grid Accent 3" w:uiPriority="73"/>
+    <w:lsdException w:name="Light Shading Accent 4" w:uiPriority="60"/>
+    <w:lsdException w:name="Light List Accent 4" w:uiPriority="61"/>
+    <w:lsdException w:name="Light Grid Accent 4" w:uiPriority="62"/>
+    <w:lsdException w:name="Medium Shading 1 Accent 4" w:uiPriority="63"/>
+    <w:lsdException w:name="Medium Shading 2 Accent 4" w:uiPriority="64"/>
+    <w:lsdException w:name="Medium List 1 Accent 4" w:uiPriority="65"/>
+    <w:lsdException w:name="Medium List 2 Accent 4" w:uiPriority="66"/>
+    <w:lsdException w:name="Medium Grid 1 Accent 4" w:uiPriority="67"/>
+    <w:lsdException w:name="Medium Grid 2 Accent 4" w:uiPriority="68"/>
+    <w:lsdException w:name="Medium Grid 3 Accent 4" w:uiPriority="69"/>
+    <w:lsdException w:name="Dark List Accent 4" w:uiPriority="70"/>
+    <w:lsdException w:name="Colorful Shading Accent 4" w:uiPriority="71"/>
+    <w:lsdException w:name="Colorful List Accent 4" w:uiPriority="72"/>
+    <w:lsdException w:name="Colorful Grid Accent 4" w:uiPriority="73"/>
+    <w:lsdException w:name="Light Shading Accent 5" w:uiPriority="60"/>
+    <w:lsdException w:name="Light List Accent 5" w:uiPriority="61"/>
+    <w:lsdException w:name="Light Grid Accent 5" w:uiPriority="62"/>
+    <w:lsdException w:name="Medium Shading 1 Accent 5" w:uiPriority="63"/>
+    <w:lsdException w:name="Medium Shading 2 Accent 5" w:uiPriority="64"/>
+    <w:lsdException w:name="Medium List 1 Accent 5" w:uiPriority="65"/>
+    <w:lsdException w:name="Medium List 2 Accent 5" w:uiPriority="66"/>
+    <w:lsdException w:name="Medium Grid 1 Accent 5" w:uiPriority="67"/>
+    <w:lsdException w:name="Medium Grid 2 Accent 5" w:uiPriority="68"/>
+    <w:lsdException w:name="Medium Grid 3 Accent 5" w:uiPriority="69"/>
+    <w:lsdException w:name="Dark List Accent 5" w:uiPriority="70"/>
+    <w:lsdException w:name="Colorful Shading Accent 5" w:uiPriority="71"/>
+    <w:lsdException w:name="Colorful List Accent 5" w:uiPriority="72"/>
+    <w:lsdException w:name="Colorful Grid Accent 5" w:uiPriority="73"/>
+    <w:lsdException w:name="Light Shading Accent 6" w:uiPriority="60"/>
+    <w:lsdException w:name="Light List Accent 6" w:uiPriority="61"/>
+    <w:lsdException w:name="Light Grid Accent 6" w:uiPriority="62"/>
+    <w:lsdException w:name="Medium Shading 1 Accent 6" w:uiPriority="63"/>
+    <w:lsdException w:name="Medium Shading 2 Accent 6" w:uiPriority="64"/>
+    <w:lsdException w:name="Medium List 1 Accent 6" w:uiPriority="65"/>
+    <w:lsdException w:name="Medium List 2 Accent 6" w:uiPriority="66"/>
+    <w:lsdException w:name="Medium Grid 1 Accent 6" w:uiPriority="67"/>
+    <w:lsdException w:name="Medium Grid 2 Accent 6" w:uiPriority="68"/>
+    <w:lsdException w:name="Medium Grid 3 Accent 6" w:uiPriority="69"/>
+    <w:lsdException w:name="Dark List Accent 6" w:uiPriority="70"/>
+    <w:lsdException w:name="Colorful Shading Accent 6" w:uiPriority="71"/>
+    <w:lsdException w:name="Colorful List Accent 6" w:uiPriority="72"/>
+    <w:lsdException w:name="Colorful Grid Accent 6" w:uiPriority="73"/>
+    <w:lsdException w:name="Subtle Emphasis" w:uiPriority="19" w:qFormat="1"/>
+    <w:lsdException w:name="Intense Emphasis" w:uiPriority="21" w:qFormat="1"/>
+    <w:lsdException w:name="Subtle Reference" w:uiPriority="31" w:qFormat="1"/>
+    <w:lsdException w:name="Intense Reference" w:uiPriority="32" w:qFormat="1"/>
+    <w:lsdException w:name="Book Title" w:uiPriority="33" w:qFormat="1"/>
+    <w:lsdException w:name="Bibliography" w:semiHidden="1" w:uiPriority="37" w:unhideWhenUsed="1"/>
+    <w:lsdException w:name="TOC Heading" w:semiHidden="1" w:uiPriority="39" w:unhideWhenUsed="1" w:qFormat="1"/>
+    <w:lsdException w:name="Plain Table 1" w:uiPriority="41"/>
+    <w:lsdException w:name="Plain Table 2" w:uiPriority="42"/>
+    <w:lsdException w:name="Plain Table 3" w:uiPriority="43"/>
+    <w:lsdException w:name="Plain Table 4" w:uiPriority="44"/>
+    <w:lsdException w:name="Plain Table 5" w:uiPriority="45"/>
+    <w:lsdException w:name="Grid Table Light" w:uiPriority="40"/>
+    <w:lsdException w:name="Grid Table 1 Light" w:uiPriority="46"/>
+    <w:lsdException w:name="Grid Table 2" w:uiPriority="47"/>
+    <w:lsdException w:name="Grid Table 3" w:uiPriority="48"/>
+    <w:lsdException w:name="Grid Table 4" w:uiPriority="49"/>
+    <w:lsdException w:name="Grid Table 5 Dark" w:uiPriority="50"/>
+    <w:lsdException w:name="Grid Table 6 Colorful" w:uiPriority="51"/>
+    <w:lsdException w:name="Grid Table 7 Colorful" w:uiPriority="52"/>
+    <w:lsdException w:name="Grid Table 1 Light Accent 1" w:uiPriority="46"/>
+    <w:lsdException w:name="Grid Table 2 Accent 1" w:uiPriority="47"/>
+    <w:lsdException w:name="Grid Table 3 Accent 1" w:uiPriority="48"/>
+    <w:lsdException w:name="Grid Table 4 Accent 1" w:uiPriority="49"/>
+    <w:lsdException w:name="Grid Table 5 Dark Accent 1" w:uiPriority="50"/>
+    <w:lsdException w:name="Grid Table 6 Colorful Accent 1" w:uiPriority="51"/>
+    <w:lsdException w:name="Grid Table 7 Colorful Accent 1" w:uiPriority="52"/>
+    <w:lsdException w:name="Grid Table 1 Light Accent 2" w:uiPriority="46"/>
+    <w:lsdException w:name="Grid Table 2 Accent 2" w:uiPriority="47"/>
+    <w:lsdException w:name="Grid Table 3 Accent 2" w:uiPriority="48"/>
+    <w:lsdException w:name="Grid Table 4 Accent 2" w:uiPriority="49"/>
+    <w:lsdException w:name="Grid Table 5 Dark Accent 2" w:uiPriority="50"/>
+    <w:lsdException w:name="Grid Table 6 Colorful Accent 2" w:uiPriority="51"/>
+    <w:lsdException w:name="Grid Table 7 Colorful Accent 2" w:uiPriority="52"/>
+    <w:lsdException w:name="Grid Table 1 Light Accent 3" w:uiPriority="46"/>
+    <w:lsdException w:name="Grid Table 2 Accent 3" w:uiPriority="47"/>
+    <w:lsdException w:name="Grid Table 3 Accent 3" w:uiPriority="48"/>
+    <w:lsdException w:name="Grid Table 4 Accent 3" w:uiPriority="49"/>
+    <w:lsdException w:name="Grid Table 5 Dark Accent 3" w:uiPriority="50"/>
+    <w:lsdException w:name="Grid Table 6 Colorful Accent 3" w:uiPriority="51"/>
+    <w:lsdException w:name="Grid Table 7 Colorful Accent 3" w:uiPriority="52"/>
+    <w:lsdException w:name="Grid Table 1 Light Accent 4" w:uiPriority="46"/>
+    <w:lsdException w:name="Grid Table 2 Accent 4" w:uiPriority="47"/>
+    <w:lsdException w:name="Grid Table 3 Accent 4" w:uiPriority="48"/>
+    <w:lsdException w:name="Grid Table 4 Accent 4" w:uiPriority="49"/>
+    <w:lsdException w:name="Grid Table 5 Dark Accent 4" w:uiPriority="50"/>
+    <w:lsdException w:name="Grid Table 6 Colorful Accent 4" w:uiPriority="51"/>
+    <w:lsdException w:name="Grid Table 7 Colorful Accent 4" w:uiPriority="52"/>
+    <w:lsdException w:name="Grid Table 1 Light Accent 5" w:uiPriority="46"/>
+    <w:lsdException w:name="Grid Table 2 Accent 5" w:uiPriority="47"/>
+    <w:lsdException w:name="Grid Table 3 Accent 5" w:uiPriority="48"/>
+    <w:lsdException w:name="Grid Table 4 Accent 5" w:uiPriority="49"/>
+    <w:lsdException w:name="Grid Table 5 Dark Accent 5" w:uiPriority="50"/>
+    <w:lsdException w:name="Grid Table 6 Colorful Accent 5" w:uiPriority="51"/>
+    <w:lsdException w:name="Grid Table 7 Colorful Accent 5" w:uiPriority="52"/>
+    <w:lsdException w:name="Grid Table 1 Light Accent 6" w:uiPriority="46"/>
+    <w:lsdException w:name="Grid Table 2 Accent 6" w:uiPriority="47"/>
+    <w:lsdException w:name="Grid Table 3 Accent 6" w:uiPriority="48"/>
+    <w:lsdException w:name="Grid Table 4 Accent 6" w:uiPriority="49"/>
+    <w:lsdException w:name="Grid Table 5 Dark Accent 6" w:uiPriority="50"/>
+    <w:lsdException w:name="Grid Table 6 Colorful Accent 6" w:uiPriority="51"/>
+    <w:lsdException w:name="Grid Table 7 Colorful Accent 6" w:uiPriority="52"/>
+    <w:lsdException w:name="List Table 1 Light" w:uiPriority="46"/>
+    <w:lsdException w:name="List Table 2" w:uiPriority="47"/>
+    <w:lsdException w:name="List Table 3" w:uiPriority="48"/>
+    <w:lsdException w:name="List Table 4" w:uiPriority="49"/>
+    <w:lsdException w:name="List Table 5 Dark" w:uiPriority="50"/>
+    <w:lsdException w:name="List Table 6 Colorful" w:uiPriority="51"/>
+    <w:lsdException w:name="List Table 7 Colorful" w:uiPriority="52"/>
+    <w:lsdException w:name="List Table 1 Light Accent 1" w:uiPriority="46"/>
+    <w:lsdException w:name="List Table 2 Accent 1" w:uiPriority="47"/>
+    <w:lsdException w:name="List Table 3 Accent 1" w:uiPriority="48"/>
+    <w:lsdException w:name="List Table 4 Accent 1" w:uiPriority="49"/>
+    <w:lsdException w:name="List Table 5 Dark Accent 1" w:uiPriority="50"/>
+    <w:lsdException w:name="List Table 6 Colorful Accent 1" w:uiPriority="51"/>
+    <w:lsdException w:name="List Table 7 Colorful Accent 1" w:uiPriority="52"/>
+    <w:lsdException w:name="List Table 1 Light Accent 2" w:uiPriority="46"/>
+    <w:lsdException w:name="List Table 2 Accent 2" w:uiPriority="47"/>
+    <w:lsdException w:name="List Table 3 Accent 2" w:uiPriority="48"/>
+    <w:lsdException w:name="List Table 4 Accent 2" w:uiPriority="49"/>
+    <w:lsdException w:name="List Table 5 Dark Accent 2" w:uiPriority="50"/>
+    <w:lsdException w:name="List Table 6 Colorful Accent 2" w:uiPriority="51"/>
+    <w:lsdException w:name="List Table 7 Colorful Accent 2" w:uiPriority="52"/>
+    <w:lsdException w:name="List Table 1 Light Accent 3" w:uiPriority="46"/>
+    <w:lsdException w:name="List Table 2 Accent 3" w:uiPriority="47"/>
+    <w:lsdException w:name="List Table 3 Accent 3" w:uiPriority="48"/>
+    <w:lsdException w:name="List Table 4 Accent 3" w:uiPriority="49"/>
+    <w:lsdException w:name="List Table 5 Dark Accent 3" w:uiPriority="50"/>
+    <w:lsdException w:name="List Table 6 Colorful Accent 3" w:uiPriority="51"/>
+    <w:lsdException w:name="List Table 7 Colorful Accent 3" w:uiPriority="52"/>
+    <w:lsdException w:name="List Table 1 Light Accent 4" w:uiPriority="46"/>
+    <w:lsdException w:name="List Table 2 Accent 4" w:uiPriority="47"/>
+    <w:lsdException w:name="List Table 3 Accent 4" w:uiPriority="48"/>
+    <w:lsdException w:name="List Table 4 Accent 4" w:uiPriority="49"/>
+    <w:lsdException w:name="List Table 5 Dark Accent 4" w:uiPriority="50"/>
+    <w:lsdException w:name="List Table 6 Colorful Accent 4" w:uiPriority="51"/>
+    <w:lsdException w:name="List Table 7 Colorful Accent 4" w:uiPriority="52"/>
+    <w:lsdException w:name="List Table 1 Light Accent 5" w:uiPriority="46"/>
+    <w:lsdException w:name="List Table 2 Accent 5" w:uiPriority="47"/>
+    <w:lsdException w:name="List Table 3 Accent 5" w:uiPriority="48"/>
+    <w:lsdException w:name="List Table 4 Accent 5" w:uiPriority="49"/>
+    <w:lsdException w:name="List Table 5 Dark Accent 5" w:uiPriority="50"/>
+    <w:lsdException w:name="List Table 6 Colorful Accent 5" w:uiPriority="51"/>
+    <w:lsdException w:name="List Table 7 Colorful Accent 5" w:uiPriority="52"/>
+    <w:lsdException w:name="List Table 1 Light Accent 6" w:uiPriority="46"/>
+    <w:lsdException w:name="List Table 2 Accent 6" w:uiPriority="47"/>
+    <w:lsdException w:name="List Table 3 Accent 6" w:uiPriority="48"/>
+    <w:lsdException w:name="List Table 4 Accent 6" w:uiPriority="49"/>
+    <w:lsdException w:name="List Table 5 Dark Accent 6" w:uiPriority="50"/>
+    <w:lsdException w:name="List Table 6 Colorful Accent 6" w:uiPriority="51"/>
+    <w:lsdException w:name="List Table 7 Colorful Accent 6" w:uiPriority="52"/>
+    <w:lsdException w:name="Mention" w:semiHidden="1" w:unhideWhenUsed="1"/>
   </w:latentStyles>
   <w:style w:type="paragraph" w:default="1" w:styleId="Normal">
     <w:name w:val="Normal"/>
@@ -4870,7 +5194,7 @@
   <a:extraClrSchemeLst/>
   <a:extLst>
     <a:ext uri="{05A4C25C-085E-4340-85A3-A5531E510DB2}">
-      <thm15:themeFamily xmlns:thm15="http://schemas.microsoft.com/office/thememl/2012/main" xmlns="" name="Office Theme" id="{62F939B6-93AF-4DB8-9C6B-D6C7DFDC589F}" vid="{4A3C46E8-61CC-4603-A589-7422A47A8E4A}"/>
+      <thm15:themeFamily xmlns:thm15="http://schemas.microsoft.com/office/thememl/2012/main" name="Office Theme" id="{62F939B6-93AF-4DB8-9C6B-D6C7DFDC589F}" vid="{4A3C46E8-61CC-4603-A589-7422A47A8E4A}"/>
     </a:ext>
   </a:extLst>
 </a:theme>

</xml_diff>